<commit_message>
cambia color es poquito pero honesto
</commit_message>
<xml_diff>
--- a/LAB05/POOB-LAB-L5-2020-01.docx
+++ b/LAB05/POOB-LAB-L5-2020-01.docx
@@ -4439,6 +4439,7 @@
         </w:rPr>
         <w:t xml:space="preserve">Para la zona del tablero defina un método </w:t>
       </w:r>
+      <w:bookmarkStart w:id="0" w:name="_GoBack"/>
       <w:proofErr w:type="spellStart"/>
       <w:proofErr w:type="gramStart"/>
       <w:r>
@@ -4449,6 +4450,7 @@
         </w:rPr>
         <w:t>prepareElementosTablero</w:t>
       </w:r>
+      <w:bookmarkEnd w:id="0"/>
       <w:proofErr w:type="spellEnd"/>
       <w:r>
         <w:rPr>
@@ -4492,6 +4494,9 @@
         <w:pStyle w:val="Textoindependiente"/>
         <w:spacing w:before="8"/>
         <w:ind w:left="478" w:firstLine="0"/>
+        <w:rPr>
+          <w:w w:val="115"/>
+        </w:rPr>
       </w:pPr>
       <w:proofErr w:type="gramStart"/>
       <w:r>
@@ -4515,15 +4520,7 @@
         <w:rPr>
           <w:w w:val="115"/>
         </w:rPr>
-        <w:t>qu</w:t>
-      </w:r>
-      <w:bookmarkStart w:id="0" w:name="_GoBack"/>
-      <w:bookmarkEnd w:id="0"/>
-      <w:r>
-        <w:rPr>
-          <w:w w:val="115"/>
-        </w:rPr>
-        <w:t>e actualiza la vista del tablero considerando, por ahora, un tablero</w:t>
+        <w:t>que actualiza la vista del tablero considerando, por ahora, un tablero</w:t>
       </w:r>
       <w:r>
         <w:rPr>
@@ -4536,11 +4533,24 @@
         <w:rPr>
           <w:w w:val="115"/>
         </w:rPr>
-        <w:t>inicial</w:t>
-      </w:r>
-    </w:p>
-    <w:p>
-      <w:pPr>
+        <w:t>inicia</w:t>
+      </w:r>
+    </w:p>
+    <w:p>
+      <w:pPr>
+        <w:pStyle w:val="Textoindependiente"/>
+        <w:spacing w:before="8"/>
+        <w:ind w:left="478" w:firstLine="0"/>
+        <w:rPr>
+          <w:w w:val="115"/>
+        </w:rPr>
+      </w:pPr>
+    </w:p>
+    <w:p>
+      <w:pPr>
+        <w:pStyle w:val="Textoindependiente"/>
+        <w:spacing w:before="8"/>
+        <w:ind w:left="478" w:firstLine="0"/>
         <w:sectPr>
           <w:pgSz w:w="12240" w:h="15840"/>
           <w:pgMar w:top="1220" w:right="1180" w:bottom="280" w:left="1180" w:header="720" w:footer="720" w:gutter="0"/>

</xml_diff>

<commit_message>
LAB 05 medio ok :(
</commit_message>
<xml_diff>
--- a/LAB05/POOB-LAB-L5-2020-01.docx
+++ b/LAB05/POOB-LAB-L5-2020-01.docx
@@ -1,6 +1,6 @@
 
 <file path=word/document.xml><?xml version="1.0" encoding="utf-8"?>
-<w:document xmlns:wpc="http://schemas.microsoft.com/office/word/2010/wordprocessingCanvas" xmlns:mc="http://schemas.openxmlformats.org/markup-compatibility/2006" xmlns:o="urn:schemas-microsoft-com:office:office" xmlns:r="http://schemas.openxmlformats.org/officeDocument/2006/relationships" xmlns:m="http://schemas.openxmlformats.org/officeDocument/2006/math" xmlns:v="urn:schemas-microsoft-com:vml" xmlns:wp14="http://schemas.microsoft.com/office/word/2010/wordprocessingDrawing" xmlns:wp="http://schemas.openxmlformats.org/drawingml/2006/wordprocessingDrawing" xmlns:w10="urn:schemas-microsoft-com:office:word" xmlns:w="http://schemas.openxmlformats.org/wordprocessingml/2006/main" xmlns:w14="http://schemas.microsoft.com/office/word/2010/wordml" xmlns:w15="http://schemas.microsoft.com/office/word/2012/wordml" xmlns:wpg="http://schemas.microsoft.com/office/word/2010/wordprocessingGroup" xmlns:wpi="http://schemas.microsoft.com/office/word/2010/wordprocessingInk" xmlns:wne="http://schemas.microsoft.com/office/word/2006/wordml" xmlns:wps="http://schemas.microsoft.com/office/word/2010/wordprocessingShape" mc:Ignorable="w14 w15 wp14">
+<w:document xmlns:wpc="http://schemas.microsoft.com/office/word/2010/wordprocessingCanvas" xmlns:cx="http://schemas.microsoft.com/office/drawing/2014/chartex" xmlns:cx1="http://schemas.microsoft.com/office/drawing/2015/9/8/chartex" xmlns:cx2="http://schemas.microsoft.com/office/drawing/2015/10/21/chartex" xmlns:cx3="http://schemas.microsoft.com/office/drawing/2016/5/9/chartex" xmlns:cx4="http://schemas.microsoft.com/office/drawing/2016/5/10/chartex" xmlns:cx5="http://schemas.microsoft.com/office/drawing/2016/5/11/chartex" xmlns:cx6="http://schemas.microsoft.com/office/drawing/2016/5/12/chartex" xmlns:cx7="http://schemas.microsoft.com/office/drawing/2016/5/13/chartex" xmlns:cx8="http://schemas.microsoft.com/office/drawing/2016/5/14/chartex" xmlns:mc="http://schemas.openxmlformats.org/markup-compatibility/2006" xmlns:aink="http://schemas.microsoft.com/office/drawing/2016/ink" xmlns:am3d="http://schemas.microsoft.com/office/drawing/2017/model3d" xmlns:o="urn:schemas-microsoft-com:office:office" xmlns:r="http://schemas.openxmlformats.org/officeDocument/2006/relationships" xmlns:m="http://schemas.openxmlformats.org/officeDocument/2006/math" xmlns:v="urn:schemas-microsoft-com:vml" xmlns:wp14="http://schemas.microsoft.com/office/word/2010/wordprocessingDrawing" xmlns:wp="http://schemas.openxmlformats.org/drawingml/2006/wordprocessingDrawing" xmlns:w10="urn:schemas-microsoft-com:office:word" xmlns:w="http://schemas.openxmlformats.org/wordprocessingml/2006/main" xmlns:w14="http://schemas.microsoft.com/office/word/2010/wordml" xmlns:w15="http://schemas.microsoft.com/office/word/2012/wordml" xmlns:w16cex="http://schemas.microsoft.com/office/word/2018/wordml/cex" xmlns:w16cid="http://schemas.microsoft.com/office/word/2016/wordml/cid" xmlns:w16="http://schemas.microsoft.com/office/word/2018/wordml" xmlns:w16se="http://schemas.microsoft.com/office/word/2015/wordml/symex" xmlns:wpg="http://schemas.microsoft.com/office/word/2010/wordprocessingGroup" xmlns:wpi="http://schemas.microsoft.com/office/word/2010/wordprocessingInk" xmlns:wne="http://schemas.microsoft.com/office/word/2006/wordml" xmlns:wps="http://schemas.microsoft.com/office/word/2010/wordprocessingShape" mc:Ignorable="w14 w15 w16se w16cid w16 w16cex wp14">
   <w:body>
     <w:p>
       <w:pPr>
@@ -131,23 +131,7 @@
           <w:w w:val="115"/>
           <w:sz w:val="20"/>
         </w:rPr>
-        <w:t xml:space="preserve">Experimentar el comportamiento de las ventanas </w:t>
-      </w:r>
-      <w:proofErr w:type="spellStart"/>
-      <w:r>
-        <w:rPr>
-          <w:w w:val="115"/>
-          <w:sz w:val="20"/>
-        </w:rPr>
-        <w:t>JFrame</w:t>
-      </w:r>
-      <w:proofErr w:type="spellEnd"/>
-      <w:r>
-        <w:rPr>
-          <w:w w:val="115"/>
-          <w:sz w:val="20"/>
-        </w:rPr>
-        <w:t xml:space="preserve">, </w:t>
+        <w:t xml:space="preserve">Experimentar el comportamiento de las ventanas JFrame, </w:t>
       </w:r>
       <w:proofErr w:type="spellStart"/>
       <w:r>
@@ -1457,7 +1441,6 @@
         <w:ind w:left="118" w:firstLine="0"/>
       </w:pPr>
       <w:proofErr w:type="spellStart"/>
-      <w:proofErr w:type="gramStart"/>
       <w:r>
         <w:rPr>
           <w:rFonts w:ascii="Courier New"/>
@@ -1466,7 +1449,6 @@
         <w:t>prepareAcciones</w:t>
       </w:r>
       <w:proofErr w:type="spellEnd"/>
-      <w:proofErr w:type="gramEnd"/>
       <w:r>
         <w:rPr>
           <w:color w:val="3333FF"/>
@@ -1524,8 +1506,17 @@
           <w:w w:val="115"/>
           <w:sz w:val="20"/>
         </w:rPr>
-        <w:t>únicamente con el  título</w:t>
-      </w:r>
+        <w:t xml:space="preserve">únicamente con </w:t>
+      </w:r>
+      <w:proofErr w:type="gramStart"/>
+      <w:r>
+        <w:rPr>
+          <w:w w:val="115"/>
+          <w:sz w:val="20"/>
+        </w:rPr>
+        <w:t>el  título</w:t>
+      </w:r>
+      <w:proofErr w:type="gramEnd"/>
       <w:r>
         <w:rPr>
           <w:spacing w:val="-10"/>
@@ -1534,7 +1525,6 @@
         </w:rPr>
         <w:t xml:space="preserve"> </w:t>
       </w:r>
-      <w:proofErr w:type="gramStart"/>
       <w:r>
         <w:rPr>
           <w:w w:val="115"/>
@@ -1561,7 +1551,6 @@
         <w:t>Marbel</w:t>
       </w:r>
       <w:proofErr w:type="spellEnd"/>
-      <w:proofErr w:type="gramEnd"/>
       <w:r>
         <w:rPr>
           <w:rFonts w:ascii="Gill Sans MT" w:hAnsi="Gill Sans MT"/>
@@ -1725,7 +1714,6 @@
         </w:rPr>
         <w:t xml:space="preserve"> </w:t>
       </w:r>
-      <w:proofErr w:type="spellStart"/>
       <w:r>
         <w:rPr>
           <w:rFonts w:ascii="Courier New" w:hAnsi="Courier New"/>
@@ -1735,7 +1723,6 @@
         </w:rPr>
         <w:t>JFrame</w:t>
       </w:r>
-      <w:proofErr w:type="spellEnd"/>
       <w:r>
         <w:rPr>
           <w:rFonts w:ascii="Courier New" w:hAnsi="Courier New"/>
@@ -1831,19 +1818,243 @@
       </w:pPr>
       <w:r>
         <w:rPr>
+          <w:w w:val="115"/>
+        </w:rPr>
+        <w:t xml:space="preserve">(Si la ventana principal no es la inicial en su diseño, después moverá el </w:t>
+      </w:r>
+      <w:proofErr w:type="spellStart"/>
+      <w:r>
+        <w:rPr>
+          <w:w w:val="115"/>
+        </w:rPr>
+        <w:t>main</w:t>
+      </w:r>
+      <w:proofErr w:type="spellEnd"/>
+      <w:r>
+        <w:rPr>
+          <w:w w:val="115"/>
+        </w:rPr>
+        <w:t xml:space="preserve"> al componente visual correspondiente)</w:t>
+      </w:r>
+    </w:p>
+    <w:p>
+      <w:pPr>
+        <w:pStyle w:val="Textoindependiente"/>
+        <w:spacing w:line="235" w:lineRule="auto"/>
+        <w:ind w:right="129" w:firstLine="0"/>
+        <w:jc w:val="both"/>
+        <w:rPr>
           <w:noProof/>
           <w:lang w:val="es-CO" w:eastAsia="es-CO" w:bidi="ar-SA"/>
         </w:rPr>
+      </w:pPr>
+    </w:p>
+    <w:p>
+      <w:pPr>
+        <w:pStyle w:val="Textoindependiente"/>
+        <w:spacing w:line="235" w:lineRule="auto"/>
+        <w:ind w:right="129" w:firstLine="0"/>
+        <w:jc w:val="both"/>
+      </w:pPr>
+    </w:p>
+    <w:p>
+      <w:pPr>
+        <w:pStyle w:val="Prrafodelista"/>
+        <w:numPr>
+          <w:ilvl w:val="0"/>
+          <w:numId w:val="9"/>
+        </w:numPr>
+        <w:tabs>
+          <w:tab w:val="left" w:pos="838"/>
+        </w:tabs>
+        <w:spacing w:line="244" w:lineRule="auto"/>
+        <w:ind w:right="133"/>
+        <w:jc w:val="both"/>
+        <w:rPr>
+          <w:sz w:val="20"/>
+        </w:rPr>
+      </w:pPr>
+      <w:r>
+        <w:rPr>
+          <w:w w:val="115"/>
+          <w:sz w:val="20"/>
+        </w:rPr>
+        <w:t>Modifiquen el tamaño de la ventana para que ocupe un cuarto de la pantalla y ubíquenla</w:t>
+      </w:r>
+      <w:r>
+        <w:rPr>
+          <w:spacing w:val="-11"/>
+          <w:w w:val="115"/>
+          <w:sz w:val="20"/>
+        </w:rPr>
+        <w:t xml:space="preserve"> </w:t>
+      </w:r>
+      <w:r>
+        <w:rPr>
+          <w:w w:val="115"/>
+          <w:sz w:val="20"/>
+        </w:rPr>
+        <w:t>en</w:t>
+      </w:r>
+      <w:r>
+        <w:rPr>
+          <w:spacing w:val="-15"/>
+          <w:w w:val="115"/>
+          <w:sz w:val="20"/>
+        </w:rPr>
+        <w:t xml:space="preserve"> </w:t>
+      </w:r>
+      <w:r>
+        <w:rPr>
+          <w:w w:val="115"/>
+          <w:sz w:val="20"/>
+        </w:rPr>
+        <w:t>el</w:t>
+      </w:r>
+      <w:r>
+        <w:rPr>
+          <w:spacing w:val="-15"/>
+          <w:w w:val="115"/>
+          <w:sz w:val="20"/>
+        </w:rPr>
+        <w:t xml:space="preserve"> </w:t>
+      </w:r>
+      <w:r>
+        <w:rPr>
+          <w:w w:val="115"/>
+          <w:sz w:val="20"/>
+        </w:rPr>
+        <w:t>centro</w:t>
+      </w:r>
+      <w:r>
+        <w:rPr>
+          <w:spacing w:val="-15"/>
+          <w:w w:val="115"/>
+          <w:sz w:val="20"/>
+        </w:rPr>
+        <w:t xml:space="preserve"> </w:t>
+      </w:r>
+      <w:r>
+        <w:rPr>
+          <w:w w:val="115"/>
+          <w:sz w:val="20"/>
+        </w:rPr>
+        <w:t>(</w:t>
+      </w:r>
+      <w:proofErr w:type="spellStart"/>
+      <w:r>
+        <w:rPr>
+          <w:rFonts w:ascii="Courier New" w:hAnsi="Courier New"/>
+          <w:color w:val="0000CC"/>
+          <w:w w:val="115"/>
+          <w:sz w:val="20"/>
+        </w:rPr>
+        <w:t>prepareElementos</w:t>
+      </w:r>
+      <w:proofErr w:type="spellEnd"/>
+      <w:r>
+        <w:rPr>
+          <w:rFonts w:ascii="Courier New" w:hAnsi="Courier New"/>
+          <w:w w:val="115"/>
+          <w:sz w:val="20"/>
+        </w:rPr>
+        <w:t>)</w:t>
+      </w:r>
+      <w:r>
+        <w:rPr>
+          <w:w w:val="115"/>
+          <w:sz w:val="20"/>
+        </w:rPr>
+        <w:t>.</w:t>
+      </w:r>
+      <w:r>
+        <w:rPr>
+          <w:spacing w:val="-19"/>
+          <w:w w:val="115"/>
+          <w:sz w:val="20"/>
+        </w:rPr>
+        <w:t xml:space="preserve"> </w:t>
+      </w:r>
+      <w:r>
+        <w:rPr>
+          <w:w w:val="115"/>
+          <w:sz w:val="20"/>
+        </w:rPr>
+        <w:t>Capturen</w:t>
+      </w:r>
+      <w:r>
+        <w:rPr>
+          <w:spacing w:val="-13"/>
+          <w:w w:val="115"/>
+          <w:sz w:val="20"/>
+        </w:rPr>
+        <w:t xml:space="preserve"> </w:t>
+      </w:r>
+      <w:r>
+        <w:rPr>
+          <w:w w:val="115"/>
+          <w:sz w:val="20"/>
+        </w:rPr>
+        <w:t>esa</w:t>
+      </w:r>
+      <w:r>
+        <w:rPr>
+          <w:spacing w:val="-14"/>
+          <w:w w:val="115"/>
+          <w:sz w:val="20"/>
+        </w:rPr>
+        <w:t xml:space="preserve"> </w:t>
+      </w:r>
+      <w:r>
+        <w:rPr>
+          <w:w w:val="115"/>
+          <w:sz w:val="20"/>
+        </w:rPr>
+        <w:t>pantalla.</w:t>
+      </w:r>
+    </w:p>
+    <w:p>
+      <w:pPr>
+        <w:pStyle w:val="Prrafodelista"/>
+        <w:tabs>
+          <w:tab w:val="left" w:pos="838"/>
+        </w:tabs>
+        <w:spacing w:line="244" w:lineRule="auto"/>
+        <w:ind w:right="133" w:firstLine="0"/>
+        <w:rPr>
+          <w:noProof/>
+          <w:lang w:val="es-CO" w:eastAsia="es-CO" w:bidi="ar-SA"/>
+        </w:rPr>
+      </w:pPr>
+    </w:p>
+    <w:p>
+      <w:pPr>
+        <w:pStyle w:val="Prrafodelista"/>
+        <w:tabs>
+          <w:tab w:val="left" w:pos="838"/>
+        </w:tabs>
+        <w:spacing w:line="244" w:lineRule="auto"/>
+        <w:ind w:right="133" w:firstLine="0"/>
+        <w:rPr>
+          <w:noProof/>
+          <w:lang w:val="es-CO" w:eastAsia="es-CO" w:bidi="ar-SA"/>
+        </w:rPr>
+      </w:pPr>
+      <w:r>
+        <w:rPr>
+          <w:noProof/>
+          <w:lang w:val="es-CO" w:eastAsia="es-CO" w:bidi="ar-SA"/>
+        </w:rPr>
         <w:drawing>
-          <wp:anchor distT="0" distB="0" distL="114300" distR="114300" simplePos="0" relativeHeight="251622912" behindDoc="0" locked="0" layoutInCell="1" allowOverlap="1" wp14:anchorId="162934CB" wp14:editId="582E85D8">
+          <wp:anchor distT="0" distB="0" distL="114300" distR="114300" simplePos="0" relativeHeight="251656192" behindDoc="0" locked="0" layoutInCell="1" allowOverlap="1" wp14:anchorId="162934CB" wp14:editId="1E6E90A0">
             <wp:simplePos x="0" y="0"/>
             <wp:positionH relativeFrom="column">
-              <wp:posOffset>329609</wp:posOffset>
+              <wp:posOffset>1936115</wp:posOffset>
             </wp:positionH>
             <wp:positionV relativeFrom="paragraph">
-              <wp:posOffset>419912</wp:posOffset>
+              <wp:posOffset>278765</wp:posOffset>
             </wp:positionV>
-            <wp:extent cx="6273800" cy="3168015"/>
+            <wp:extent cx="3076575" cy="1752600"/>
             <wp:effectExtent l="0" t="0" r="0" b="0"/>
             <wp:wrapTopAndBottom/>
             <wp:docPr id="2" name="Imagen 2"/>
@@ -1865,13 +2076,13 @@
                         </a:ext>
                       </a:extLst>
                     </a:blip>
-                    <a:srcRect b="10175"/>
+                    <a:srcRect l="25658" t="22145" r="25304" b="28163"/>
                     <a:stretch/>
                   </pic:blipFill>
                   <pic:spPr bwMode="auto">
                     <a:xfrm>
                       <a:off x="0" y="0"/>
-                      <a:ext cx="6273800" cy="3168015"/>
+                      <a:ext cx="3076575" cy="1752600"/>
                     </a:xfrm>
                     <a:prstGeom prst="rect">
                       <a:avLst/>
@@ -1897,216 +2108,6 @@
           </wp:anchor>
         </w:drawing>
       </w:r>
-      <w:r>
-        <w:rPr>
-          <w:w w:val="115"/>
-        </w:rPr>
-        <w:t xml:space="preserve">(Si la ventana principal no es la inicial en su diseño, después moverá el </w:t>
-      </w:r>
-      <w:proofErr w:type="spellStart"/>
-      <w:r>
-        <w:rPr>
-          <w:w w:val="115"/>
-        </w:rPr>
-        <w:t>main</w:t>
-      </w:r>
-      <w:proofErr w:type="spellEnd"/>
-      <w:r>
-        <w:rPr>
-          <w:w w:val="115"/>
-        </w:rPr>
-        <w:t xml:space="preserve"> al componente visual correspondiente)</w:t>
-      </w:r>
-    </w:p>
-    <w:p>
-      <w:pPr>
-        <w:pStyle w:val="Textoindependiente"/>
-        <w:spacing w:line="235" w:lineRule="auto"/>
-        <w:ind w:right="129" w:firstLine="0"/>
-        <w:jc w:val="both"/>
-        <w:rPr>
-          <w:noProof/>
-          <w:lang w:val="es-CO" w:eastAsia="es-CO" w:bidi="ar-SA"/>
-        </w:rPr>
-      </w:pPr>
-    </w:p>
-    <w:p>
-      <w:pPr>
-        <w:pStyle w:val="Textoindependiente"/>
-        <w:spacing w:line="235" w:lineRule="auto"/>
-        <w:ind w:right="129" w:firstLine="0"/>
-        <w:jc w:val="both"/>
-      </w:pPr>
-    </w:p>
-    <w:p>
-      <w:pPr>
-        <w:pStyle w:val="Prrafodelista"/>
-        <w:numPr>
-          <w:ilvl w:val="0"/>
-          <w:numId w:val="9"/>
-        </w:numPr>
-        <w:tabs>
-          <w:tab w:val="left" w:pos="838"/>
-        </w:tabs>
-        <w:spacing w:line="244" w:lineRule="auto"/>
-        <w:ind w:right="133"/>
-        <w:jc w:val="both"/>
-        <w:rPr>
-          <w:sz w:val="20"/>
-        </w:rPr>
-      </w:pPr>
-      <w:r>
-        <w:rPr>
-          <w:w w:val="115"/>
-          <w:sz w:val="20"/>
-        </w:rPr>
-        <w:t>Modifiquen el tamaño de la ventana para que ocupe un cuarto de la pantalla y ubíquenla</w:t>
-      </w:r>
-      <w:r>
-        <w:rPr>
-          <w:spacing w:val="-11"/>
-          <w:w w:val="115"/>
-          <w:sz w:val="20"/>
-        </w:rPr>
-        <w:t xml:space="preserve"> </w:t>
-      </w:r>
-      <w:r>
-        <w:rPr>
-          <w:w w:val="115"/>
-          <w:sz w:val="20"/>
-        </w:rPr>
-        <w:t>en</w:t>
-      </w:r>
-      <w:r>
-        <w:rPr>
-          <w:spacing w:val="-15"/>
-          <w:w w:val="115"/>
-          <w:sz w:val="20"/>
-        </w:rPr>
-        <w:t xml:space="preserve"> </w:t>
-      </w:r>
-      <w:r>
-        <w:rPr>
-          <w:w w:val="115"/>
-          <w:sz w:val="20"/>
-        </w:rPr>
-        <w:t>el</w:t>
-      </w:r>
-      <w:r>
-        <w:rPr>
-          <w:spacing w:val="-15"/>
-          <w:w w:val="115"/>
-          <w:sz w:val="20"/>
-        </w:rPr>
-        <w:t xml:space="preserve"> </w:t>
-      </w:r>
-      <w:r>
-        <w:rPr>
-          <w:w w:val="115"/>
-          <w:sz w:val="20"/>
-        </w:rPr>
-        <w:t>centro</w:t>
-      </w:r>
-      <w:r>
-        <w:rPr>
-          <w:spacing w:val="-15"/>
-          <w:w w:val="115"/>
-          <w:sz w:val="20"/>
-        </w:rPr>
-        <w:t xml:space="preserve"> </w:t>
-      </w:r>
-      <w:r>
-        <w:rPr>
-          <w:w w:val="115"/>
-          <w:sz w:val="20"/>
-        </w:rPr>
-        <w:t>(</w:t>
-      </w:r>
-      <w:proofErr w:type="spellStart"/>
-      <w:r>
-        <w:rPr>
-          <w:rFonts w:ascii="Courier New" w:hAnsi="Courier New"/>
-          <w:color w:val="0000CC"/>
-          <w:w w:val="115"/>
-          <w:sz w:val="20"/>
-        </w:rPr>
-        <w:t>prepareElementos</w:t>
-      </w:r>
-      <w:proofErr w:type="spellEnd"/>
-      <w:r>
-        <w:rPr>
-          <w:rFonts w:ascii="Courier New" w:hAnsi="Courier New"/>
-          <w:w w:val="115"/>
-          <w:sz w:val="20"/>
-        </w:rPr>
-        <w:t>)</w:t>
-      </w:r>
-      <w:r>
-        <w:rPr>
-          <w:w w:val="115"/>
-          <w:sz w:val="20"/>
-        </w:rPr>
-        <w:t>.</w:t>
-      </w:r>
-      <w:r>
-        <w:rPr>
-          <w:spacing w:val="-19"/>
-          <w:w w:val="115"/>
-          <w:sz w:val="20"/>
-        </w:rPr>
-        <w:t xml:space="preserve"> </w:t>
-      </w:r>
-      <w:r>
-        <w:rPr>
-          <w:w w:val="115"/>
-          <w:sz w:val="20"/>
-        </w:rPr>
-        <w:t>Capturen</w:t>
-      </w:r>
-      <w:r>
-        <w:rPr>
-          <w:spacing w:val="-13"/>
-          <w:w w:val="115"/>
-          <w:sz w:val="20"/>
-        </w:rPr>
-        <w:t xml:space="preserve"> </w:t>
-      </w:r>
-      <w:r>
-        <w:rPr>
-          <w:w w:val="115"/>
-          <w:sz w:val="20"/>
-        </w:rPr>
-        <w:t>esa</w:t>
-      </w:r>
-      <w:r>
-        <w:rPr>
-          <w:spacing w:val="-14"/>
-          <w:w w:val="115"/>
-          <w:sz w:val="20"/>
-        </w:rPr>
-        <w:t xml:space="preserve"> </w:t>
-      </w:r>
-      <w:r>
-        <w:rPr>
-          <w:w w:val="115"/>
-          <w:sz w:val="20"/>
-        </w:rPr>
-        <w:t>pantalla.</w:t>
-      </w:r>
-    </w:p>
-    <w:p>
-      <w:pPr>
-        <w:pStyle w:val="Prrafodelista"/>
-        <w:tabs>
-          <w:tab w:val="left" w:pos="838"/>
-        </w:tabs>
-        <w:spacing w:line="244" w:lineRule="auto"/>
-        <w:ind w:right="133" w:firstLine="0"/>
-        <w:rPr>
-          <w:noProof/>
-          <w:lang w:val="es-CO" w:eastAsia="es-CO" w:bidi="ar-SA"/>
-        </w:rPr>
-      </w:pPr>
       <w:r>
         <w:rPr>
           <w:noProof/>
@@ -2370,6 +2371,7 @@
         <w:rPr>
           <w:sz w:val="20"/>
         </w:rPr>
+        <w:lastRenderedPageBreak/>
         <w:t>Porque la aplicación sigue en curso.</w:t>
       </w:r>
     </w:p>
@@ -2423,7 +2425,6 @@
         </w:rPr>
         <w:t xml:space="preserve"> </w:t>
       </w:r>
-      <w:proofErr w:type="spellStart"/>
       <w:r>
         <w:rPr>
           <w:rFonts w:ascii="Courier New" w:hAnsi="Courier New"/>
@@ -2433,7 +2434,6 @@
         </w:rPr>
         <w:t>JFrame</w:t>
       </w:r>
-      <w:proofErr w:type="spellEnd"/>
       <w:r>
         <w:rPr>
           <w:rFonts w:ascii="Courier New" w:hAnsi="Courier New"/>
@@ -2703,7 +2703,7 @@
       <w:r>
         <w:rPr>
           <w:sz w:val="20"/>
-          <w:lang w:val="en-US"/>
+          <w:lang w:val="es-CO"/>
         </w:rPr>
         <w:tab/>
       </w:r>
@@ -2776,19 +2776,161 @@
       </w:pPr>
       <w:r>
         <w:rPr>
+          <w:w w:val="115"/>
+          <w:sz w:val="20"/>
+        </w:rPr>
+        <w:t>Preparen el “oyente” correspondiente al icono cerrar que le pida al usuario que confirme su selección. Para esto Implementen parcialmente el método</w:t>
+      </w:r>
+      <w:r>
+        <w:rPr>
+          <w:color w:val="0000CC"/>
+          <w:w w:val="115"/>
+          <w:sz w:val="20"/>
+        </w:rPr>
+        <w:t xml:space="preserve"> </w:t>
+      </w:r>
+      <w:proofErr w:type="spellStart"/>
+      <w:r>
+        <w:rPr>
+          <w:rFonts w:ascii="Courier New" w:hAnsi="Courier New"/>
+          <w:color w:val="0000CC"/>
+          <w:w w:val="115"/>
+          <w:sz w:val="20"/>
+        </w:rPr>
+        <w:t>prepareAcciones</w:t>
+      </w:r>
+      <w:proofErr w:type="spellEnd"/>
+      <w:r>
+        <w:rPr>
+          <w:rFonts w:ascii="Courier New" w:hAnsi="Courier New"/>
+          <w:color w:val="0000CC"/>
+          <w:w w:val="115"/>
+          <w:sz w:val="20"/>
+        </w:rPr>
+        <w:t xml:space="preserve"> </w:t>
+      </w:r>
+      <w:r>
+        <w:rPr>
+          <w:w w:val="115"/>
+          <w:sz w:val="20"/>
+        </w:rPr>
+        <w:t>y el método asociado a la acción (</w:t>
+      </w:r>
+      <w:r>
+        <w:rPr>
+          <w:rFonts w:ascii="Courier New" w:hAnsi="Courier New"/>
+          <w:w w:val="115"/>
+          <w:sz w:val="20"/>
+        </w:rPr>
+        <w:t>salga</w:t>
+      </w:r>
+      <w:r>
+        <w:rPr>
+          <w:w w:val="115"/>
+          <w:sz w:val="20"/>
+        </w:rPr>
+        <w:t>). Ejecuten el programa</w:t>
+      </w:r>
+      <w:r>
+        <w:rPr>
+          <w:spacing w:val="-44"/>
+          <w:w w:val="115"/>
+          <w:sz w:val="20"/>
+        </w:rPr>
+        <w:t xml:space="preserve"> </w:t>
+      </w:r>
+      <w:r>
+        <w:rPr>
+          <w:w w:val="115"/>
+          <w:sz w:val="20"/>
+        </w:rPr>
+        <w:t>y salgan del programa. Capturen las</w:t>
+      </w:r>
+      <w:r>
+        <w:rPr>
+          <w:spacing w:val="-24"/>
+          <w:w w:val="115"/>
+          <w:sz w:val="20"/>
+        </w:rPr>
+        <w:t xml:space="preserve"> </w:t>
+      </w:r>
+      <w:r>
+        <w:rPr>
+          <w:w w:val="115"/>
+          <w:sz w:val="20"/>
+        </w:rPr>
+        <w:t>pantallas.</w:t>
+      </w:r>
+    </w:p>
+    <w:p>
+      <w:pPr>
+        <w:pStyle w:val="Prrafodelista"/>
+        <w:tabs>
+          <w:tab w:val="left" w:pos="838"/>
+        </w:tabs>
+        <w:spacing w:line="237" w:lineRule="auto"/>
+        <w:ind w:right="119" w:firstLine="0"/>
+        <w:jc w:val="both"/>
+        <w:rPr>
+          <w:rFonts w:ascii="Times New Roman" w:hAnsi="Times New Roman"/>
+          <w:sz w:val="24"/>
+        </w:rPr>
+      </w:pPr>
+    </w:p>
+    <w:p>
+      <w:pPr>
+        <w:pStyle w:val="Ttulo2"/>
+        <w:spacing w:line="242" w:lineRule="auto"/>
+        <w:ind w:right="5597"/>
+      </w:pPr>
+      <w:r>
+        <w:rPr>
+          <w:w w:val="120"/>
+        </w:rPr>
+        <w:t xml:space="preserve">Ciclo 1: Ventana con menú – Salir </w:t>
+      </w:r>
+      <w:r>
+        <w:rPr>
+          <w:color w:val="FF0000"/>
+          <w:w w:val="120"/>
+        </w:rPr>
+        <w:t>[En *.java y lab05.doc]</w:t>
+      </w:r>
+    </w:p>
+    <w:p>
+      <w:pPr>
+        <w:pStyle w:val="Textoindependiente"/>
+        <w:spacing w:line="232" w:lineRule="auto"/>
+        <w:ind w:left="118" w:right="138" w:firstLine="0"/>
+        <w:jc w:val="both"/>
+        <w:rPr>
           <w:noProof/>
           <w:lang w:val="es-CO" w:eastAsia="es-CO" w:bidi="ar-SA"/>
         </w:rPr>
+      </w:pPr>
+    </w:p>
+    <w:p>
+      <w:pPr>
+        <w:pStyle w:val="Textoindependiente"/>
+        <w:spacing w:line="232" w:lineRule="auto"/>
+        <w:ind w:left="118" w:right="138" w:firstLine="0"/>
+        <w:jc w:val="both"/>
+      </w:pPr>
+      <w:r>
+        <w:rPr>
+          <w:noProof/>
+          <w:lang w:val="es-CO" w:eastAsia="es-CO" w:bidi="ar-SA"/>
+        </w:rPr>
         <w:drawing>
-          <wp:anchor distT="0" distB="0" distL="114300" distR="114300" simplePos="0" relativeHeight="251629056" behindDoc="0" locked="0" layoutInCell="1" allowOverlap="1" wp14:anchorId="35DC0C43" wp14:editId="13111F03">
+          <wp:anchor distT="0" distB="0" distL="114300" distR="114300" simplePos="0" relativeHeight="251657216" behindDoc="0" locked="0" layoutInCell="1" allowOverlap="1" wp14:anchorId="35DC0C43" wp14:editId="465D9EF2">
             <wp:simplePos x="0" y="0"/>
             <wp:positionH relativeFrom="column">
-              <wp:posOffset>292662</wp:posOffset>
+              <wp:posOffset>1936750</wp:posOffset>
             </wp:positionH>
             <wp:positionV relativeFrom="paragraph">
-              <wp:posOffset>749315</wp:posOffset>
+              <wp:posOffset>476885</wp:posOffset>
             </wp:positionV>
-            <wp:extent cx="6273800" cy="3221665"/>
+            <wp:extent cx="3038475" cy="1676400"/>
             <wp:effectExtent l="0" t="0" r="0" b="0"/>
             <wp:wrapTopAndBottom/>
             <wp:docPr id="3" name="Imagen 3"/>
@@ -2810,13 +2952,13 @@
                         </a:ext>
                       </a:extLst>
                     </a:blip>
-                    <a:srcRect b="8668"/>
+                    <a:srcRect l="26268" t="23496" r="25296" b="28976"/>
                     <a:stretch/>
                   </pic:blipFill>
                   <pic:spPr bwMode="auto">
                     <a:xfrm>
                       <a:off x="0" y="0"/>
-                      <a:ext cx="6273800" cy="3221665"/>
+                      <a:ext cx="3038475" cy="1676400"/>
                     </a:xfrm>
                     <a:prstGeom prst="rect">
                       <a:avLst/>
@@ -2845,136 +2987,6 @@
       <w:r>
         <w:rPr>
           <w:w w:val="115"/>
-          <w:sz w:val="20"/>
-        </w:rPr>
-        <w:t>Preparen el “oyente” correspondiente al icono cerrar que le pida al usuario que confirme su selección. Para esto Implementen parcialmente el método</w:t>
-      </w:r>
-      <w:r>
-        <w:rPr>
-          <w:color w:val="0000CC"/>
-          <w:w w:val="115"/>
-          <w:sz w:val="20"/>
-        </w:rPr>
-        <w:t xml:space="preserve"> </w:t>
-      </w:r>
-      <w:proofErr w:type="spellStart"/>
-      <w:r>
-        <w:rPr>
-          <w:rFonts w:ascii="Courier New" w:hAnsi="Courier New"/>
-          <w:color w:val="0000CC"/>
-          <w:w w:val="115"/>
-          <w:sz w:val="20"/>
-        </w:rPr>
-        <w:t>prepareAcciones</w:t>
-      </w:r>
-      <w:proofErr w:type="spellEnd"/>
-      <w:r>
-        <w:rPr>
-          <w:rFonts w:ascii="Courier New" w:hAnsi="Courier New"/>
-          <w:color w:val="0000CC"/>
-          <w:w w:val="115"/>
-          <w:sz w:val="20"/>
-        </w:rPr>
-        <w:t xml:space="preserve"> </w:t>
-      </w:r>
-      <w:r>
-        <w:rPr>
-          <w:w w:val="115"/>
-          <w:sz w:val="20"/>
-        </w:rPr>
-        <w:t>y el método asociado a la acción (</w:t>
-      </w:r>
-      <w:r>
-        <w:rPr>
-          <w:rFonts w:ascii="Courier New" w:hAnsi="Courier New"/>
-          <w:w w:val="115"/>
-          <w:sz w:val="20"/>
-        </w:rPr>
-        <w:t>salga</w:t>
-      </w:r>
-      <w:r>
-        <w:rPr>
-          <w:w w:val="115"/>
-          <w:sz w:val="20"/>
-        </w:rPr>
-        <w:t>). Ejecuten el programa</w:t>
-      </w:r>
-      <w:r>
-        <w:rPr>
-          <w:spacing w:val="-44"/>
-          <w:w w:val="115"/>
-          <w:sz w:val="20"/>
-        </w:rPr>
-        <w:t xml:space="preserve"> </w:t>
-      </w:r>
-      <w:r>
-        <w:rPr>
-          <w:w w:val="115"/>
-          <w:sz w:val="20"/>
-        </w:rPr>
-        <w:t>y salgan del programa. Capturen las</w:t>
-      </w:r>
-      <w:r>
-        <w:rPr>
-          <w:spacing w:val="-24"/>
-          <w:w w:val="115"/>
-          <w:sz w:val="20"/>
-        </w:rPr>
-        <w:t xml:space="preserve"> </w:t>
-      </w:r>
-      <w:r>
-        <w:rPr>
-          <w:w w:val="115"/>
-          <w:sz w:val="20"/>
-        </w:rPr>
-        <w:t>pantallas.</w:t>
-      </w:r>
-    </w:p>
-    <w:p>
-      <w:pPr>
-        <w:pStyle w:val="Prrafodelista"/>
-        <w:tabs>
-          <w:tab w:val="left" w:pos="838"/>
-        </w:tabs>
-        <w:spacing w:line="237" w:lineRule="auto"/>
-        <w:ind w:right="119" w:firstLine="0"/>
-        <w:jc w:val="both"/>
-        <w:rPr>
-          <w:rFonts w:ascii="Times New Roman" w:hAnsi="Times New Roman"/>
-          <w:sz w:val="24"/>
-        </w:rPr>
-      </w:pPr>
-    </w:p>
-    <w:p>
-      <w:pPr>
-        <w:pStyle w:val="Ttulo2"/>
-        <w:spacing w:line="242" w:lineRule="auto"/>
-        <w:ind w:right="5597"/>
-      </w:pPr>
-      <w:r>
-        <w:rPr>
-          <w:w w:val="120"/>
-        </w:rPr>
-        <w:t xml:space="preserve">Ciclo 1: Ventana con menú – Salir </w:t>
-      </w:r>
-      <w:r>
-        <w:rPr>
-          <w:color w:val="FF0000"/>
-          <w:w w:val="120"/>
-        </w:rPr>
-        <w:t>[En *.java y lab05.doc]</w:t>
-      </w:r>
-    </w:p>
-    <w:p>
-      <w:pPr>
-        <w:pStyle w:val="Textoindependiente"/>
-        <w:spacing w:line="232" w:lineRule="auto"/>
-        <w:ind w:left="118" w:right="138" w:firstLine="0"/>
-        <w:jc w:val="both"/>
-      </w:pPr>
-      <w:r>
-        <w:rPr>
-          <w:w w:val="115"/>
         </w:rPr>
         <w:t>El objetivo es implementar un menú clásico para la aplicación con un final adecuado desde la opción del menú para salir. El menú debe ofrecer mínimo las siguientes opciones (Nuevo, Abrir</w:t>
       </w:r>
@@ -3363,17 +3375,16 @@
           <w:noProof/>
           <w:lang w:val="es-CO" w:eastAsia="es-CO" w:bidi="ar-SA"/>
         </w:rPr>
-        <w:lastRenderedPageBreak/>
         <w:drawing>
-          <wp:anchor distT="0" distB="0" distL="114300" distR="114300" simplePos="0" relativeHeight="251663360" behindDoc="0" locked="0" layoutInCell="1" allowOverlap="1" wp14:anchorId="3838F3FB" wp14:editId="7BF4BA7F">
+          <wp:anchor distT="0" distB="0" distL="114300" distR="114300" simplePos="0" relativeHeight="251663360" behindDoc="0" locked="0" layoutInCell="1" allowOverlap="1" wp14:anchorId="3838F3FB" wp14:editId="195E9648">
             <wp:simplePos x="0" y="0"/>
             <wp:positionH relativeFrom="column">
-              <wp:posOffset>0</wp:posOffset>
+              <wp:posOffset>3175</wp:posOffset>
             </wp:positionH>
             <wp:positionV relativeFrom="paragraph">
-              <wp:posOffset>158750</wp:posOffset>
+              <wp:posOffset>968375</wp:posOffset>
             </wp:positionV>
-            <wp:extent cx="6273800" cy="3527425"/>
+            <wp:extent cx="4667250" cy="2717800"/>
             <wp:effectExtent l="0" t="0" r="0" b="0"/>
             <wp:wrapTopAndBottom/>
             <wp:docPr id="4" name="Imagen 4"/>
@@ -3387,7 +3398,7 @@
                     <pic:cNvPr id="1" name=""/>
                     <pic:cNvPicPr/>
                   </pic:nvPicPr>
-                  <pic:blipFill>
+                  <pic:blipFill rotWithShape="1">
                     <a:blip r:embed="rId10">
                       <a:extLst>
                         <a:ext uri="{28A0092B-C50C-407E-A947-70E740481C1C}">
@@ -3395,165 +3406,13 @@
                         </a:ext>
                       </a:extLst>
                     </a:blip>
-                    <a:stretch>
-                      <a:fillRect/>
-                    </a:stretch>
-                  </pic:blipFill>
-                  <pic:spPr>
-                    <a:xfrm>
-                      <a:off x="0" y="0"/>
-                      <a:ext cx="6273800" cy="3527425"/>
-                    </a:xfrm>
-                    <a:prstGeom prst="rect">
-                      <a:avLst/>
-                    </a:prstGeom>
-                  </pic:spPr>
-                </pic:pic>
-              </a:graphicData>
-            </a:graphic>
-            <wp14:sizeRelH relativeFrom="page">
-              <wp14:pctWidth>0</wp14:pctWidth>
-            </wp14:sizeRelH>
-            <wp14:sizeRelV relativeFrom="page">
-              <wp14:pctHeight>0</wp14:pctHeight>
-            </wp14:sizeRelV>
-          </wp:anchor>
-        </w:drawing>
-      </w:r>
-    </w:p>
-    <w:p>
-      <w:pPr>
-        <w:pStyle w:val="Prrafodelista"/>
-        <w:rPr>
-          <w:sz w:val="20"/>
-        </w:rPr>
-      </w:pPr>
-    </w:p>
-    <w:p>
-      <w:pPr>
-        <w:tabs>
-          <w:tab w:val="left" w:pos="838"/>
-        </w:tabs>
-        <w:spacing w:line="247" w:lineRule="auto"/>
-        <w:ind w:right="112"/>
-        <w:jc w:val="both"/>
-        <w:rPr>
-          <w:sz w:val="20"/>
-        </w:rPr>
-      </w:pPr>
-    </w:p>
-    <w:p>
-      <w:pPr>
-        <w:tabs>
-          <w:tab w:val="left" w:pos="838"/>
-        </w:tabs>
-        <w:spacing w:line="247" w:lineRule="auto"/>
-        <w:ind w:right="112"/>
-        <w:jc w:val="both"/>
-        <w:rPr>
-          <w:sz w:val="20"/>
-        </w:rPr>
-      </w:pPr>
-    </w:p>
-    <w:p>
-      <w:pPr>
-        <w:tabs>
-          <w:tab w:val="left" w:pos="838"/>
-        </w:tabs>
-        <w:spacing w:line="247" w:lineRule="auto"/>
-        <w:ind w:right="112"/>
-        <w:jc w:val="both"/>
-        <w:rPr>
-          <w:sz w:val="20"/>
-        </w:rPr>
-      </w:pPr>
-    </w:p>
-    <w:p>
-      <w:pPr>
-        <w:tabs>
-          <w:tab w:val="left" w:pos="838"/>
-        </w:tabs>
-        <w:spacing w:line="247" w:lineRule="auto"/>
-        <w:ind w:right="112"/>
-        <w:jc w:val="both"/>
-        <w:rPr>
-          <w:sz w:val="20"/>
-        </w:rPr>
-      </w:pPr>
-    </w:p>
-    <w:p>
-      <w:pPr>
-        <w:tabs>
-          <w:tab w:val="left" w:pos="838"/>
-        </w:tabs>
-        <w:spacing w:line="247" w:lineRule="auto"/>
-        <w:ind w:right="112"/>
-        <w:jc w:val="both"/>
-        <w:rPr>
-          <w:sz w:val="20"/>
-        </w:rPr>
-      </w:pPr>
-    </w:p>
-    <w:p>
-      <w:pPr>
-        <w:pStyle w:val="Prrafodelista"/>
-        <w:numPr>
-          <w:ilvl w:val="0"/>
-          <w:numId w:val="8"/>
-        </w:numPr>
-        <w:tabs>
-          <w:tab w:val="left" w:pos="838"/>
-        </w:tabs>
-        <w:spacing w:line="242" w:lineRule="auto"/>
-        <w:ind w:right="132"/>
-        <w:jc w:val="both"/>
-        <w:rPr>
-          <w:sz w:val="20"/>
-        </w:rPr>
-      </w:pPr>
-      <w:r>
-        <w:rPr>
-          <w:noProof/>
-          <w:lang w:val="es-CO" w:eastAsia="es-CO" w:bidi="ar-SA"/>
-        </w:rPr>
-        <w:drawing>
-          <wp:anchor distT="0" distB="0" distL="114300" distR="114300" simplePos="0" relativeHeight="251632128" behindDoc="0" locked="0" layoutInCell="1" allowOverlap="1" wp14:anchorId="7D75673D" wp14:editId="6998ACFB">
-            <wp:simplePos x="0" y="0"/>
-            <wp:positionH relativeFrom="column">
-              <wp:posOffset>143806</wp:posOffset>
-            </wp:positionH>
-            <wp:positionV relativeFrom="paragraph">
-              <wp:posOffset>566287</wp:posOffset>
-            </wp:positionV>
-            <wp:extent cx="6273800" cy="3136604"/>
-            <wp:effectExtent l="0" t="0" r="0" b="0"/>
-            <wp:wrapTopAndBottom/>
-            <wp:docPr id="5" name="Imagen 5"/>
-            <wp:cNvGraphicFramePr>
-              <a:graphicFrameLocks xmlns:a="http://schemas.openxmlformats.org/drawingml/2006/main" noChangeAspect="1"/>
-            </wp:cNvGraphicFramePr>
-            <a:graphic xmlns:a="http://schemas.openxmlformats.org/drawingml/2006/main">
-              <a:graphicData uri="http://schemas.openxmlformats.org/drawingml/2006/picture">
-                <pic:pic xmlns:pic="http://schemas.openxmlformats.org/drawingml/2006/picture">
-                  <pic:nvPicPr>
-                    <pic:cNvPr id="1" name=""/>
-                    <pic:cNvPicPr/>
-                  </pic:nvPicPr>
-                  <pic:blipFill rotWithShape="1">
-                    <a:blip r:embed="rId11">
-                      <a:extLst>
-                        <a:ext uri="{28A0092B-C50C-407E-A947-70E740481C1C}">
-                          <a14:useLocalDpi xmlns:a14="http://schemas.microsoft.com/office/drawing/2010/main" val="0"/>
-                        </a:ext>
-                      </a:extLst>
-                    </a:blip>
-                    <a:srcRect b="11079"/>
+                    <a:srcRect t="22952" r="25607"/>
                     <a:stretch/>
                   </pic:blipFill>
                   <pic:spPr bwMode="auto">
                     <a:xfrm>
                       <a:off x="0" y="0"/>
-                      <a:ext cx="6273800" cy="3136604"/>
+                      <a:ext cx="4667250" cy="2717800"/>
                     </a:xfrm>
                     <a:prstGeom prst="rect">
                       <a:avLst/>
@@ -3579,6 +3438,97 @@
           </wp:anchor>
         </w:drawing>
       </w:r>
+    </w:p>
+    <w:p>
+      <w:pPr>
+        <w:pStyle w:val="Prrafodelista"/>
+        <w:rPr>
+          <w:sz w:val="20"/>
+        </w:rPr>
+      </w:pPr>
+    </w:p>
+    <w:p>
+      <w:pPr>
+        <w:tabs>
+          <w:tab w:val="left" w:pos="838"/>
+        </w:tabs>
+        <w:spacing w:line="247" w:lineRule="auto"/>
+        <w:ind w:right="112"/>
+        <w:jc w:val="both"/>
+        <w:rPr>
+          <w:sz w:val="20"/>
+        </w:rPr>
+      </w:pPr>
+    </w:p>
+    <w:p>
+      <w:pPr>
+        <w:tabs>
+          <w:tab w:val="left" w:pos="838"/>
+        </w:tabs>
+        <w:spacing w:line="247" w:lineRule="auto"/>
+        <w:ind w:right="112"/>
+        <w:jc w:val="both"/>
+        <w:rPr>
+          <w:sz w:val="20"/>
+        </w:rPr>
+      </w:pPr>
+    </w:p>
+    <w:p>
+      <w:pPr>
+        <w:tabs>
+          <w:tab w:val="left" w:pos="838"/>
+        </w:tabs>
+        <w:spacing w:line="247" w:lineRule="auto"/>
+        <w:ind w:right="112"/>
+        <w:jc w:val="both"/>
+        <w:rPr>
+          <w:sz w:val="20"/>
+        </w:rPr>
+      </w:pPr>
+    </w:p>
+    <w:p>
+      <w:pPr>
+        <w:tabs>
+          <w:tab w:val="left" w:pos="838"/>
+        </w:tabs>
+        <w:spacing w:line="247" w:lineRule="auto"/>
+        <w:ind w:right="112"/>
+        <w:jc w:val="both"/>
+        <w:rPr>
+          <w:sz w:val="20"/>
+        </w:rPr>
+      </w:pPr>
+    </w:p>
+    <w:p>
+      <w:pPr>
+        <w:tabs>
+          <w:tab w:val="left" w:pos="838"/>
+        </w:tabs>
+        <w:spacing w:line="247" w:lineRule="auto"/>
+        <w:ind w:right="112"/>
+        <w:jc w:val="both"/>
+        <w:rPr>
+          <w:sz w:val="20"/>
+        </w:rPr>
+      </w:pPr>
+    </w:p>
+    <w:p>
+      <w:pPr>
+        <w:pStyle w:val="Prrafodelista"/>
+        <w:numPr>
+          <w:ilvl w:val="0"/>
+          <w:numId w:val="8"/>
+        </w:numPr>
+        <w:tabs>
+          <w:tab w:val="left" w:pos="838"/>
+        </w:tabs>
+        <w:spacing w:line="242" w:lineRule="auto"/>
+        <w:ind w:right="132"/>
+        <w:jc w:val="both"/>
+        <w:rPr>
+          <w:sz w:val="20"/>
+        </w:rPr>
+      </w:pPr>
       <w:r>
         <w:rPr>
           <w:w w:val="115"/>
@@ -3628,9 +3578,91 @@
         <w:spacing w:line="242" w:lineRule="auto"/>
         <w:ind w:right="132" w:firstLine="0"/>
         <w:rPr>
-          <w:sz w:val="20"/>
-        </w:rPr>
-      </w:pPr>
+          <w:noProof/>
+          <w:lang w:val="es-CO" w:eastAsia="es-CO" w:bidi="ar-SA"/>
+        </w:rPr>
+      </w:pPr>
+    </w:p>
+    <w:p>
+      <w:pPr>
+        <w:pStyle w:val="Prrafodelista"/>
+        <w:tabs>
+          <w:tab w:val="left" w:pos="838"/>
+        </w:tabs>
+        <w:spacing w:line="242" w:lineRule="auto"/>
+        <w:ind w:right="132" w:firstLine="0"/>
+        <w:rPr>
+          <w:sz w:val="20"/>
+        </w:rPr>
+      </w:pPr>
+      <w:r>
+        <w:rPr>
+          <w:noProof/>
+          <w:lang w:val="es-CO" w:eastAsia="es-CO" w:bidi="ar-SA"/>
+        </w:rPr>
+        <w:drawing>
+          <wp:anchor distT="0" distB="0" distL="114300" distR="114300" simplePos="0" relativeHeight="251659264" behindDoc="0" locked="0" layoutInCell="1" allowOverlap="1" wp14:anchorId="7D75673D" wp14:editId="1908D6F0">
+            <wp:simplePos x="0" y="0"/>
+            <wp:positionH relativeFrom="column">
+              <wp:posOffset>1536700</wp:posOffset>
+            </wp:positionH>
+            <wp:positionV relativeFrom="paragraph">
+              <wp:posOffset>149860</wp:posOffset>
+            </wp:positionV>
+            <wp:extent cx="3048000" cy="1743075"/>
+            <wp:effectExtent l="0" t="0" r="0" b="0"/>
+            <wp:wrapTopAndBottom/>
+            <wp:docPr id="5" name="Imagen 5"/>
+            <wp:cNvGraphicFramePr>
+              <a:graphicFrameLocks xmlns:a="http://schemas.openxmlformats.org/drawingml/2006/main" noChangeAspect="1"/>
+            </wp:cNvGraphicFramePr>
+            <a:graphic xmlns:a="http://schemas.openxmlformats.org/drawingml/2006/main">
+              <a:graphicData uri="http://schemas.openxmlformats.org/drawingml/2006/picture">
+                <pic:pic xmlns:pic="http://schemas.openxmlformats.org/drawingml/2006/picture">
+                  <pic:nvPicPr>
+                    <pic:cNvPr id="1" name=""/>
+                    <pic:cNvPicPr/>
+                  </pic:nvPicPr>
+                  <pic:blipFill rotWithShape="1">
+                    <a:blip r:embed="rId11">
+                      <a:extLst>
+                        <a:ext uri="{28A0092B-C50C-407E-A947-70E740481C1C}">
+                          <a14:useLocalDpi xmlns:a14="http://schemas.microsoft.com/office/drawing/2010/main" val="0"/>
+                        </a:ext>
+                      </a:extLst>
+                    </a:blip>
+                    <a:srcRect l="25813" t="22144" r="25593" b="28435"/>
+                    <a:stretch/>
+                  </pic:blipFill>
+                  <pic:spPr bwMode="auto">
+                    <a:xfrm>
+                      <a:off x="0" y="0"/>
+                      <a:ext cx="3048000" cy="1743075"/>
+                    </a:xfrm>
+                    <a:prstGeom prst="rect">
+                      <a:avLst/>
+                    </a:prstGeom>
+                    <a:ln>
+                      <a:noFill/>
+                    </a:ln>
+                    <a:extLst>
+                      <a:ext uri="{53640926-AAD7-44D8-BBD7-CCE9431645EC}">
+                        <a14:shadowObscured xmlns:a14="http://schemas.microsoft.com/office/drawing/2010/main"/>
+                      </a:ext>
+                    </a:extLst>
+                  </pic:spPr>
+                </pic:pic>
+              </a:graphicData>
+            </a:graphic>
+            <wp14:sizeRelH relativeFrom="page">
+              <wp14:pctWidth>0</wp14:pctWidth>
+            </wp14:sizeRelH>
+            <wp14:sizeRelV relativeFrom="page">
+              <wp14:pctHeight>0</wp14:pctHeight>
+            </wp14:sizeRelV>
+          </wp:anchor>
+        </w:drawing>
+      </w:r>
     </w:p>
     <w:p>
       <w:pPr>
@@ -3895,6 +3927,137 @@
     <w:p>
       <w:pPr>
         <w:pStyle w:val="Prrafodelista"/>
+        <w:tabs>
+          <w:tab w:val="left" w:pos="838"/>
+        </w:tabs>
+        <w:spacing w:before="2" w:line="280" w:lineRule="auto"/>
+        <w:ind w:right="525" w:firstLine="0"/>
+        <w:rPr>
+          <w:rFonts w:ascii="Arial" w:hAnsi="Arial" w:cs="Arial"/>
+          <w:color w:val="000000"/>
+          <w:shd w:val="clear" w:color="auto" w:fill="FFFFFF"/>
+        </w:rPr>
+      </w:pPr>
+      <w:proofErr w:type="spellStart"/>
+      <w:r>
+        <w:rPr>
+          <w:rFonts w:ascii="Arial" w:hAnsi="Arial" w:cs="Arial"/>
+          <w:color w:val="000000"/>
+          <w:shd w:val="clear" w:color="auto" w:fill="FFFFFF"/>
+        </w:rPr>
+        <w:t>JFileChooser</w:t>
+      </w:r>
+      <w:proofErr w:type="spellEnd"/>
+      <w:r>
+        <w:rPr>
+          <w:rFonts w:ascii="Arial" w:hAnsi="Arial" w:cs="Arial"/>
+          <w:color w:val="000000"/>
+          <w:shd w:val="clear" w:color="auto" w:fill="FFFFFF"/>
+        </w:rPr>
+        <w:t xml:space="preserve"> es una clase que permite acceder y seleccionar ficheros.</w:t>
+      </w:r>
+    </w:p>
+    <w:p>
+      <w:pPr>
+        <w:pStyle w:val="Prrafodelista"/>
+        <w:tabs>
+          <w:tab w:val="left" w:pos="838"/>
+        </w:tabs>
+        <w:spacing w:before="2" w:line="280" w:lineRule="auto"/>
+        <w:ind w:right="525" w:firstLine="0"/>
+        <w:rPr>
+          <w:rFonts w:ascii="Arial" w:hAnsi="Arial" w:cs="Arial"/>
+          <w:color w:val="000000"/>
+          <w:shd w:val="clear" w:color="auto" w:fill="FFFFFF"/>
+        </w:rPr>
+      </w:pPr>
+      <w:proofErr w:type="spellStart"/>
+      <w:r>
+        <w:rPr>
+          <w:rFonts w:ascii="Arial" w:hAnsi="Arial" w:cs="Arial"/>
+          <w:color w:val="000000"/>
+          <w:shd w:val="clear" w:color="auto" w:fill="FFFFFF"/>
+        </w:rPr>
+        <w:t>showOpenDialog</w:t>
+      </w:r>
+      <w:proofErr w:type="spellEnd"/>
+      <w:r>
+        <w:rPr>
+          <w:rFonts w:ascii="Arial" w:hAnsi="Arial" w:cs="Arial"/>
+          <w:color w:val="000000"/>
+          <w:shd w:val="clear" w:color="auto" w:fill="FFFFFF"/>
+        </w:rPr>
+        <w:t xml:space="preserve"> le permite al usuario elegir una opción</w:t>
+      </w:r>
+    </w:p>
+    <w:p>
+      <w:pPr>
+        <w:pStyle w:val="Prrafodelista"/>
+        <w:tabs>
+          <w:tab w:val="left" w:pos="838"/>
+        </w:tabs>
+        <w:spacing w:before="2" w:line="280" w:lineRule="auto"/>
+        <w:ind w:right="525" w:firstLine="0"/>
+        <w:rPr>
+          <w:rFonts w:ascii="Arial" w:hAnsi="Arial" w:cs="Arial"/>
+          <w:color w:val="000000"/>
+          <w:shd w:val="clear" w:color="auto" w:fill="FFFFFF"/>
+        </w:rPr>
+      </w:pPr>
+      <w:proofErr w:type="spellStart"/>
+      <w:r>
+        <w:rPr>
+          <w:rFonts w:ascii="Arial" w:hAnsi="Arial" w:cs="Arial"/>
+          <w:color w:val="000000"/>
+          <w:shd w:val="clear" w:color="auto" w:fill="FFFFFF"/>
+        </w:rPr>
+        <w:t>showSveDialog</w:t>
+      </w:r>
+      <w:proofErr w:type="spellEnd"/>
+      <w:r>
+        <w:rPr>
+          <w:rFonts w:ascii="Arial" w:hAnsi="Arial" w:cs="Arial"/>
+          <w:color w:val="000000"/>
+          <w:shd w:val="clear" w:color="auto" w:fill="FFFFFF"/>
+        </w:rPr>
+        <w:t xml:space="preserve"> permite guardar un fichero</w:t>
+      </w:r>
+    </w:p>
+    <w:p>
+      <w:pPr>
+        <w:pStyle w:val="Prrafodelista"/>
+        <w:tabs>
+          <w:tab w:val="left" w:pos="838"/>
+        </w:tabs>
+        <w:spacing w:before="2" w:line="280" w:lineRule="auto"/>
+        <w:ind w:right="525" w:firstLine="0"/>
+        <w:rPr>
+          <w:rFonts w:ascii="Courier New" w:hAnsi="Courier New"/>
+          <w:sz w:val="20"/>
+        </w:rPr>
+      </w:pPr>
+      <w:proofErr w:type="spellStart"/>
+      <w:r>
+        <w:rPr>
+          <w:rFonts w:ascii="Arial" w:hAnsi="Arial" w:cs="Arial"/>
+          <w:color w:val="000000"/>
+          <w:shd w:val="clear" w:color="auto" w:fill="FFFFFF"/>
+        </w:rPr>
+        <w:t>getSelectedFile</w:t>
+      </w:r>
+      <w:proofErr w:type="spellEnd"/>
+      <w:r>
+        <w:rPr>
+          <w:rFonts w:ascii="Arial" w:hAnsi="Arial" w:cs="Arial"/>
+          <w:color w:val="000000"/>
+          <w:shd w:val="clear" w:color="auto" w:fill="FFFFFF"/>
+        </w:rPr>
+        <w:t xml:space="preserve"> permite seleccionar un fichero</w:t>
+      </w:r>
+    </w:p>
+    <w:p>
+      <w:pPr>
+        <w:pStyle w:val="Prrafodelista"/>
         <w:numPr>
           <w:ilvl w:val="0"/>
           <w:numId w:val="7"/>
@@ -3926,14 +4089,14 @@
         <w:rPr>
           <w:w w:val="115"/>
         </w:rPr>
-        <w:t>los</w:t>
+        <w:t>los archivos indique</w:t>
       </w:r>
       <w:proofErr w:type="gramEnd"/>
       <w:r>
         <w:rPr>
           <w:w w:val="115"/>
         </w:rPr>
-        <w:t xml:space="preserve"> archivos indique que las funcionalidades están en construcción detallando la acción y el nombre del archivo seleccionado.</w:t>
+        <w:t xml:space="preserve"> que las funcionalidades están en construcción detallando la acción y el nombre del archivo seleccionado.</w:t>
       </w:r>
     </w:p>
     <w:p>
@@ -4437,9 +4600,9 @@
         <w:rPr>
           <w:w w:val="115"/>
         </w:rPr>
+        <w:lastRenderedPageBreak/>
         <w:t xml:space="preserve">Para la zona del tablero defina un método </w:t>
       </w:r>
-      <w:bookmarkStart w:id="0" w:name="_GoBack"/>
       <w:proofErr w:type="spellStart"/>
       <w:proofErr w:type="gramStart"/>
       <w:r>
@@ -4450,7 +4613,6 @@
         </w:rPr>
         <w:t>prepareElementosTablero</w:t>
       </w:r>
-      <w:bookmarkEnd w:id="0"/>
       <w:proofErr w:type="spellEnd"/>
       <w:r>
         <w:rPr>
@@ -4505,7 +4667,7 @@
           <w:color w:val="0000CC"/>
           <w:w w:val="115"/>
         </w:rPr>
-        <w:t>refresque</w:t>
+        <w:t>refresque(</w:t>
       </w:r>
       <w:proofErr w:type="gramEnd"/>
       <w:r>
@@ -4514,7 +4676,7 @@
           <w:color w:val="0000CC"/>
           <w:w w:val="115"/>
         </w:rPr>
-        <w:t xml:space="preserve">() </w:t>
+        <w:t xml:space="preserve">) </w:t>
       </w:r>
       <w:r>
         <w:rPr>
@@ -4567,20 +4729,26 @@
         <w:spacing w:before="70" w:line="232" w:lineRule="auto"/>
         <w:ind w:left="478" w:right="157" w:firstLine="0"/>
       </w:pPr>
+      <w:r>
+        <w:rPr>
+          <w:w w:val="115"/>
+        </w:rPr>
+        <w:lastRenderedPageBreak/>
+        <w:t xml:space="preserve">por </w:t>
+      </w:r>
       <w:proofErr w:type="gramStart"/>
       <w:r>
         <w:rPr>
           <w:w w:val="115"/>
         </w:rPr>
-        <w:lastRenderedPageBreak/>
-        <w:t>por</w:t>
+        <w:t>omisión  (</w:t>
       </w:r>
       <w:proofErr w:type="gramEnd"/>
       <w:r>
         <w:rPr>
           <w:w w:val="115"/>
         </w:rPr>
-        <w:t xml:space="preserve"> omisión  (el ejemplo  del  trabajo </w:t>
+        <w:t xml:space="preserve">el ejemplo  del  trabajo </w:t>
       </w:r>
       <w:r>
         <w:rPr>
@@ -4628,6 +4796,13 @@
         </w:rPr>
         <w:t>pantalla.</w:t>
       </w:r>
+    </w:p>
+    <w:p>
+      <w:pPr>
+        <w:pStyle w:val="Textoindependiente"/>
+        <w:spacing w:before="2"/>
+        <w:ind w:left="0" w:firstLine="0"/>
+      </w:pPr>
     </w:p>
     <w:p>
       <w:pPr>
@@ -4773,7 +4948,7 @@
           <w:w w:val="115"/>
           <w:sz w:val="20"/>
         </w:rPr>
-        <w:t xml:space="preserve">Expliquen </w:t>
+        <w:t xml:space="preserve">Expliquen los </w:t>
       </w:r>
       <w:proofErr w:type="gramStart"/>
       <w:r>
@@ -4781,7 +4956,7 @@
           <w:w w:val="115"/>
           <w:sz w:val="20"/>
         </w:rPr>
-        <w:t>los elementos necesario</w:t>
+        <w:t>elementos necesario</w:t>
       </w:r>
       <w:proofErr w:type="gramEnd"/>
       <w:r>
@@ -4963,6 +5138,7 @@
         <w:ind w:firstLine="0"/>
         <w:rPr>
           <w:rFonts w:ascii="Courier New"/>
+          <w:color w:val="0000CC"/>
         </w:rPr>
       </w:pPr>
       <w:proofErr w:type="spellStart"/>
@@ -4974,6 +5150,95 @@
         <w:t>showDialog</w:t>
       </w:r>
       <w:proofErr w:type="spellEnd"/>
+    </w:p>
+    <w:p>
+      <w:pPr>
+        <w:pStyle w:val="Textoindependiente"/>
+        <w:spacing w:before="43" w:line="225" w:lineRule="exact"/>
+        <w:ind w:firstLine="0"/>
+        <w:rPr>
+          <w:rFonts w:ascii="Courier New"/>
+          <w:color w:val="0000CC"/>
+        </w:rPr>
+      </w:pPr>
+    </w:p>
+    <w:p>
+      <w:pPr>
+        <w:pStyle w:val="Textoindependiente"/>
+        <w:spacing w:before="43" w:line="225" w:lineRule="exact"/>
+        <w:ind w:firstLine="0"/>
+        <w:rPr>
+          <w:color w:val="000000" w:themeColor="text1"/>
+        </w:rPr>
+      </w:pPr>
+      <w:r>
+        <w:rPr>
+          <w:color w:val="000000" w:themeColor="text1"/>
+        </w:rPr>
+        <w:t>Este comportamiento permite que el usuar</w:t>
+      </w:r>
+      <w:r>
+        <w:rPr>
+          <w:color w:val="000000" w:themeColor="text1"/>
+        </w:rPr>
+        <w:t>i</w:t>
+      </w:r>
+      <w:r>
+        <w:rPr>
+          <w:color w:val="000000" w:themeColor="text1"/>
+        </w:rPr>
+        <w:t>o elija el color que desee</w:t>
+      </w:r>
+      <w:r>
+        <w:rPr>
+          <w:color w:val="000000" w:themeColor="text1"/>
+        </w:rPr>
+        <w:t xml:space="preserve"> entre </w:t>
+      </w:r>
+      <w:proofErr w:type="gramStart"/>
+      <w:r>
+        <w:rPr>
+          <w:color w:val="000000" w:themeColor="text1"/>
+        </w:rPr>
+        <w:t>un paleta</w:t>
+      </w:r>
+      <w:proofErr w:type="gramEnd"/>
+      <w:r>
+        <w:rPr>
+          <w:color w:val="000000" w:themeColor="text1"/>
+        </w:rPr>
+        <w:t xml:space="preserve"> de colores </w:t>
+      </w:r>
+    </w:p>
+    <w:p>
+      <w:pPr>
+        <w:pStyle w:val="Textoindependiente"/>
+        <w:spacing w:before="43" w:line="225" w:lineRule="exact"/>
+        <w:ind w:firstLine="0"/>
+        <w:rPr>
+          <w:color w:val="000000" w:themeColor="text1"/>
+        </w:rPr>
+      </w:pPr>
+      <w:r>
+        <w:rPr>
+          <w:color w:val="000000" w:themeColor="text1"/>
+        </w:rPr>
+        <w:t xml:space="preserve">El método </w:t>
+      </w:r>
+      <w:proofErr w:type="spellStart"/>
+      <w:r>
+        <w:rPr>
+          <w:color w:val="000000" w:themeColor="text1"/>
+        </w:rPr>
+        <w:t>showDialog</w:t>
+      </w:r>
+      <w:proofErr w:type="spellEnd"/>
+      <w:r>
+        <w:rPr>
+          <w:color w:val="000000" w:themeColor="text1"/>
+        </w:rPr>
+        <w:t xml:space="preserve"> permite que el usuario elija un color.</w:t>
+      </w:r>
     </w:p>
     <w:p>
       <w:pPr>
@@ -5024,33 +5289,310 @@
         <w:tabs>
           <w:tab w:val="left" w:pos="838"/>
         </w:tabs>
+        <w:spacing w:before="3" w:line="235" w:lineRule="auto"/>
+        <w:ind w:right="1389"/>
+        <w:rPr>
+          <w:sz w:val="20"/>
+        </w:rPr>
+      </w:pPr>
+      <w:r>
+        <w:rPr>
+          <w:w w:val="115"/>
+          <w:sz w:val="20"/>
+        </w:rPr>
+        <w:t>Ejecuten el caso de uso y capture las pantallas más</w:t>
+      </w:r>
+      <w:r>
+        <w:rPr>
+          <w:spacing w:val="-38"/>
+          <w:w w:val="115"/>
+          <w:sz w:val="20"/>
+        </w:rPr>
+        <w:t xml:space="preserve"> </w:t>
+      </w:r>
+      <w:r>
+        <w:rPr>
+          <w:w w:val="115"/>
+          <w:sz w:val="20"/>
+        </w:rPr>
+        <w:t>significativas</w:t>
+      </w:r>
+    </w:p>
+    <w:p>
+      <w:pPr>
+        <w:pStyle w:val="Prrafodelista"/>
+        <w:tabs>
+          <w:tab w:val="left" w:pos="838"/>
+        </w:tabs>
+        <w:spacing w:before="3" w:line="235" w:lineRule="auto"/>
+        <w:ind w:left="478" w:right="1389" w:firstLine="0"/>
+        <w:rPr>
+          <w:w w:val="115"/>
+          <w:sz w:val="20"/>
+        </w:rPr>
+      </w:pPr>
+    </w:p>
+    <w:p>
+      <w:pPr>
+        <w:pStyle w:val="Prrafodelista"/>
+        <w:tabs>
+          <w:tab w:val="left" w:pos="838"/>
+        </w:tabs>
+        <w:spacing w:before="3" w:line="235" w:lineRule="auto"/>
+        <w:ind w:left="478" w:right="1389" w:firstLine="0"/>
+        <w:rPr>
+          <w:w w:val="115"/>
+          <w:sz w:val="20"/>
+        </w:rPr>
+      </w:pPr>
+    </w:p>
+    <w:p>
+      <w:pPr>
+        <w:pStyle w:val="Prrafodelista"/>
+        <w:tabs>
+          <w:tab w:val="left" w:pos="838"/>
+        </w:tabs>
+        <w:spacing w:before="3" w:line="235" w:lineRule="auto"/>
+        <w:ind w:left="478" w:right="1389" w:firstLine="0"/>
+        <w:rPr>
+          <w:w w:val="115"/>
+          <w:sz w:val="20"/>
+        </w:rPr>
+      </w:pPr>
+      <w:r>
+        <w:rPr>
+          <w:noProof/>
+        </w:rPr>
+        <w:drawing>
+          <wp:inline distT="0" distB="0" distL="0" distR="0" wp14:anchorId="3FB77937" wp14:editId="7CB20A1E">
+            <wp:extent cx="3086100" cy="1866900"/>
+            <wp:effectExtent l="0" t="0" r="0" b="0"/>
+            <wp:docPr id="23" name="Imagen 23"/>
+            <wp:cNvGraphicFramePr>
+              <a:graphicFrameLocks xmlns:a="http://schemas.openxmlformats.org/drawingml/2006/main" noChangeAspect="1"/>
+            </wp:cNvGraphicFramePr>
+            <a:graphic xmlns:a="http://schemas.openxmlformats.org/drawingml/2006/main">
+              <a:graphicData uri="http://schemas.openxmlformats.org/drawingml/2006/picture">
+                <pic:pic xmlns:pic="http://schemas.openxmlformats.org/drawingml/2006/picture">
+                  <pic:nvPicPr>
+                    <pic:cNvPr id="1" name=""/>
+                    <pic:cNvPicPr/>
+                  </pic:nvPicPr>
+                  <pic:blipFill rotWithShape="1">
+                    <a:blip r:embed="rId14"/>
+                    <a:srcRect l="25354" t="20252" r="25455" b="26823"/>
+                    <a:stretch/>
+                  </pic:blipFill>
+                  <pic:spPr bwMode="auto">
+                    <a:xfrm>
+                      <a:off x="0" y="0"/>
+                      <a:ext cx="3086100" cy="1866900"/>
+                    </a:xfrm>
+                    <a:prstGeom prst="rect">
+                      <a:avLst/>
+                    </a:prstGeom>
+                    <a:ln>
+                      <a:noFill/>
+                    </a:ln>
+                    <a:extLst>
+                      <a:ext uri="{53640926-AAD7-44D8-BBD7-CCE9431645EC}">
+                        <a14:shadowObscured xmlns:a14="http://schemas.microsoft.com/office/drawing/2010/main"/>
+                      </a:ext>
+                    </a:extLst>
+                  </pic:spPr>
+                </pic:pic>
+              </a:graphicData>
+            </a:graphic>
+          </wp:inline>
+        </w:drawing>
+      </w:r>
+    </w:p>
+    <w:p>
+      <w:pPr>
+        <w:pStyle w:val="Prrafodelista"/>
+        <w:tabs>
+          <w:tab w:val="left" w:pos="838"/>
+        </w:tabs>
+        <w:spacing w:before="3" w:line="235" w:lineRule="auto"/>
+        <w:ind w:left="478" w:right="1389" w:firstLine="0"/>
+        <w:rPr>
+          <w:w w:val="115"/>
+          <w:sz w:val="20"/>
+        </w:rPr>
+      </w:pPr>
+    </w:p>
+    <w:p>
+      <w:pPr>
+        <w:pStyle w:val="Prrafodelista"/>
+        <w:tabs>
+          <w:tab w:val="left" w:pos="838"/>
+        </w:tabs>
+        <w:spacing w:before="3" w:line="235" w:lineRule="auto"/>
+        <w:ind w:left="478" w:right="1389" w:firstLine="0"/>
+        <w:rPr>
+          <w:sz w:val="20"/>
+        </w:rPr>
+      </w:pPr>
+    </w:p>
+    <w:p>
+      <w:pPr>
+        <w:pStyle w:val="Prrafodelista"/>
+        <w:tabs>
+          <w:tab w:val="left" w:pos="838"/>
+        </w:tabs>
         <w:spacing w:line="234" w:lineRule="exact"/>
-        <w:rPr>
-          <w:sz w:val="20"/>
-        </w:rPr>
-      </w:pPr>
-      <w:r>
-        <w:rPr>
-          <w:w w:val="115"/>
-          <w:sz w:val="20"/>
-        </w:rPr>
-        <w:t>Ejecuten el caso de uso y capture las pantallas más</w:t>
-      </w:r>
-      <w:r>
-        <w:rPr>
-          <w:spacing w:val="-38"/>
-          <w:w w:val="115"/>
-          <w:sz w:val="20"/>
-        </w:rPr>
-        <w:t xml:space="preserve"> </w:t>
-      </w:r>
-      <w:r>
-        <w:rPr>
-          <w:w w:val="115"/>
-          <w:sz w:val="20"/>
-        </w:rPr>
-        <w:t>significativas.</w:t>
-      </w:r>
+        <w:ind w:firstLine="0"/>
+        <w:rPr>
+          <w:sz w:val="20"/>
+        </w:rPr>
+      </w:pPr>
+    </w:p>
+    <w:p>
+      <w:pPr>
+        <w:tabs>
+          <w:tab w:val="left" w:pos="838"/>
+        </w:tabs>
+        <w:spacing w:line="234" w:lineRule="exact"/>
+        <w:rPr>
+          <w:sz w:val="20"/>
+        </w:rPr>
+      </w:pPr>
+    </w:p>
+    <w:p>
+      <w:pPr>
+        <w:tabs>
+          <w:tab w:val="left" w:pos="838"/>
+        </w:tabs>
+        <w:spacing w:line="234" w:lineRule="exact"/>
+        <w:rPr>
+          <w:sz w:val="20"/>
+        </w:rPr>
+      </w:pPr>
+    </w:p>
+    <w:p>
+      <w:pPr>
+        <w:tabs>
+          <w:tab w:val="left" w:pos="838"/>
+        </w:tabs>
+        <w:spacing w:line="234" w:lineRule="exact"/>
+        <w:rPr>
+          <w:sz w:val="20"/>
+        </w:rPr>
+      </w:pPr>
+    </w:p>
+    <w:p>
+      <w:pPr>
+        <w:tabs>
+          <w:tab w:val="left" w:pos="838"/>
+        </w:tabs>
+        <w:spacing w:line="234" w:lineRule="exact"/>
+        <w:rPr>
+          <w:sz w:val="20"/>
+        </w:rPr>
+      </w:pPr>
+      <w:r>
+        <w:rPr>
+          <w:sz w:val="20"/>
+        </w:rPr>
+        <w:tab/>
+      </w:r>
+      <w:r>
+        <w:rPr>
+          <w:sz w:val="20"/>
+        </w:rPr>
+        <w:tab/>
+      </w:r>
+    </w:p>
+    <w:p>
+      <w:pPr>
+        <w:pStyle w:val="Prrafodelista"/>
+        <w:tabs>
+          <w:tab w:val="left" w:pos="838"/>
+        </w:tabs>
+        <w:spacing w:line="234" w:lineRule="exact"/>
+        <w:ind w:firstLine="0"/>
+        <w:rPr>
+          <w:sz w:val="20"/>
+        </w:rPr>
+      </w:pPr>
+    </w:p>
+    <w:p>
+      <w:pPr>
+        <w:pStyle w:val="Prrafodelista"/>
+        <w:tabs>
+          <w:tab w:val="left" w:pos="838"/>
+        </w:tabs>
+        <w:spacing w:line="234" w:lineRule="exact"/>
+        <w:ind w:firstLine="0"/>
+        <w:rPr>
+          <w:sz w:val="20"/>
+        </w:rPr>
+      </w:pPr>
+    </w:p>
+    <w:p>
+      <w:pPr>
+        <w:pStyle w:val="Prrafodelista"/>
+        <w:tabs>
+          <w:tab w:val="left" w:pos="838"/>
+        </w:tabs>
+        <w:spacing w:line="234" w:lineRule="exact"/>
+        <w:ind w:firstLine="0"/>
+        <w:rPr>
+          <w:sz w:val="20"/>
+        </w:rPr>
+      </w:pPr>
+    </w:p>
+    <w:p>
+      <w:pPr>
+        <w:pStyle w:val="Prrafodelista"/>
+        <w:tabs>
+          <w:tab w:val="left" w:pos="838"/>
+        </w:tabs>
+        <w:spacing w:line="234" w:lineRule="exact"/>
+        <w:ind w:firstLine="0"/>
+        <w:rPr>
+          <w:sz w:val="20"/>
+        </w:rPr>
+      </w:pPr>
+    </w:p>
+    <w:p>
+      <w:pPr>
+        <w:pStyle w:val="Prrafodelista"/>
+        <w:tabs>
+          <w:tab w:val="left" w:pos="838"/>
+        </w:tabs>
+        <w:spacing w:line="234" w:lineRule="exact"/>
+        <w:ind w:firstLine="0"/>
+        <w:rPr>
+          <w:sz w:val="20"/>
+        </w:rPr>
+      </w:pPr>
+    </w:p>
+    <w:p>
+      <w:pPr>
+        <w:pStyle w:val="Prrafodelista"/>
+        <w:tabs>
+          <w:tab w:val="left" w:pos="838"/>
+        </w:tabs>
+        <w:spacing w:line="234" w:lineRule="exact"/>
+        <w:ind w:firstLine="0"/>
+        <w:rPr>
+          <w:sz w:val="20"/>
+        </w:rPr>
+      </w:pPr>
+    </w:p>
+    <w:p>
+      <w:pPr>
+        <w:pStyle w:val="Prrafodelista"/>
+        <w:tabs>
+          <w:tab w:val="left" w:pos="838"/>
+        </w:tabs>
+        <w:spacing w:line="234" w:lineRule="exact"/>
+        <w:ind w:firstLine="0"/>
+        <w:rPr>
+          <w:sz w:val="20"/>
+        </w:rPr>
+      </w:pPr>
     </w:p>
     <w:p>
       <w:pPr>
@@ -5236,6 +5778,227 @@
     </w:p>
     <w:p>
       <w:pPr>
+        <w:tabs>
+          <w:tab w:val="left" w:pos="850"/>
+        </w:tabs>
+        <w:rPr>
+          <w:sz w:val="20"/>
+        </w:rPr>
+      </w:pPr>
+    </w:p>
+    <w:p>
+      <w:pPr>
+        <w:tabs>
+          <w:tab w:val="left" w:pos="850"/>
+        </w:tabs>
+        <w:rPr>
+          <w:noProof/>
+        </w:rPr>
+      </w:pPr>
+    </w:p>
+    <w:p>
+      <w:pPr>
+        <w:tabs>
+          <w:tab w:val="left" w:pos="850"/>
+        </w:tabs>
+        <w:rPr>
+          <w:noProof/>
+        </w:rPr>
+      </w:pPr>
+    </w:p>
+    <w:p>
+      <w:pPr>
+        <w:tabs>
+          <w:tab w:val="left" w:pos="850"/>
+        </w:tabs>
+        <w:jc w:val="center"/>
+        <w:rPr>
+          <w:sz w:val="20"/>
+        </w:rPr>
+      </w:pPr>
+      <w:r>
+        <w:rPr>
+          <w:noProof/>
+        </w:rPr>
+        <w:lastRenderedPageBreak/>
+        <w:drawing>
+          <wp:inline distT="0" distB="0" distL="0" distR="0" wp14:anchorId="082DCF6B" wp14:editId="620B3BD2">
+            <wp:extent cx="3086100" cy="1781175"/>
+            <wp:effectExtent l="0" t="0" r="0" b="0"/>
+            <wp:docPr id="7" name="Imagen 7"/>
+            <wp:cNvGraphicFramePr>
+              <a:graphicFrameLocks xmlns:a="http://schemas.openxmlformats.org/drawingml/2006/main" noChangeAspect="1"/>
+            </wp:cNvGraphicFramePr>
+            <a:graphic xmlns:a="http://schemas.openxmlformats.org/drawingml/2006/main">
+              <a:graphicData uri="http://schemas.openxmlformats.org/drawingml/2006/picture">
+                <pic:pic xmlns:pic="http://schemas.openxmlformats.org/drawingml/2006/picture">
+                  <pic:nvPicPr>
+                    <pic:cNvPr id="1" name=""/>
+                    <pic:cNvPicPr/>
+                  </pic:nvPicPr>
+                  <pic:blipFill rotWithShape="1">
+                    <a:blip r:embed="rId15"/>
+                    <a:srcRect l="25354" t="24572" r="25455" b="24933"/>
+                    <a:stretch/>
+                  </pic:blipFill>
+                  <pic:spPr bwMode="auto">
+                    <a:xfrm>
+                      <a:off x="0" y="0"/>
+                      <a:ext cx="3086100" cy="1781175"/>
+                    </a:xfrm>
+                    <a:prstGeom prst="rect">
+                      <a:avLst/>
+                    </a:prstGeom>
+                    <a:ln>
+                      <a:noFill/>
+                    </a:ln>
+                    <a:extLst>
+                      <a:ext uri="{53640926-AAD7-44D8-BBD7-CCE9431645EC}">
+                        <a14:shadowObscured xmlns:a14="http://schemas.microsoft.com/office/drawing/2010/main"/>
+                      </a:ext>
+                    </a:extLst>
+                  </pic:spPr>
+                </pic:pic>
+              </a:graphicData>
+            </a:graphic>
+          </wp:inline>
+        </w:drawing>
+      </w:r>
+    </w:p>
+    <w:p>
+      <w:pPr>
+        <w:tabs>
+          <w:tab w:val="left" w:pos="850"/>
+        </w:tabs>
+        <w:rPr>
+          <w:sz w:val="20"/>
+        </w:rPr>
+      </w:pPr>
+    </w:p>
+    <w:p>
+      <w:pPr>
+        <w:tabs>
+          <w:tab w:val="left" w:pos="850"/>
+        </w:tabs>
+        <w:rPr>
+          <w:sz w:val="20"/>
+        </w:rPr>
+      </w:pPr>
+    </w:p>
+    <w:p>
+      <w:pPr>
+        <w:tabs>
+          <w:tab w:val="left" w:pos="850"/>
+        </w:tabs>
+        <w:rPr>
+          <w:sz w:val="20"/>
+        </w:rPr>
+      </w:pPr>
+    </w:p>
+    <w:p>
+      <w:pPr>
+        <w:tabs>
+          <w:tab w:val="left" w:pos="850"/>
+        </w:tabs>
+        <w:rPr>
+          <w:sz w:val="20"/>
+        </w:rPr>
+      </w:pPr>
+    </w:p>
+    <w:p>
+      <w:pPr>
+        <w:tabs>
+          <w:tab w:val="left" w:pos="850"/>
+        </w:tabs>
+        <w:rPr>
+          <w:sz w:val="20"/>
+        </w:rPr>
+      </w:pPr>
+    </w:p>
+    <w:p>
+      <w:pPr>
+        <w:tabs>
+          <w:tab w:val="left" w:pos="850"/>
+        </w:tabs>
+        <w:rPr>
+          <w:sz w:val="20"/>
+        </w:rPr>
+      </w:pPr>
+    </w:p>
+    <w:p>
+      <w:pPr>
+        <w:tabs>
+          <w:tab w:val="left" w:pos="850"/>
+        </w:tabs>
+        <w:rPr>
+          <w:sz w:val="20"/>
+        </w:rPr>
+      </w:pPr>
+    </w:p>
+    <w:p>
+      <w:pPr>
+        <w:tabs>
+          <w:tab w:val="left" w:pos="850"/>
+        </w:tabs>
+        <w:rPr>
+          <w:sz w:val="20"/>
+        </w:rPr>
+      </w:pPr>
+    </w:p>
+    <w:p>
+      <w:pPr>
+        <w:tabs>
+          <w:tab w:val="left" w:pos="850"/>
+        </w:tabs>
+        <w:rPr>
+          <w:sz w:val="20"/>
+        </w:rPr>
+      </w:pPr>
+    </w:p>
+    <w:p>
+      <w:pPr>
+        <w:tabs>
+          <w:tab w:val="left" w:pos="850"/>
+        </w:tabs>
+        <w:rPr>
+          <w:sz w:val="20"/>
+        </w:rPr>
+      </w:pPr>
+    </w:p>
+    <w:p>
+      <w:pPr>
+        <w:tabs>
+          <w:tab w:val="left" w:pos="850"/>
+        </w:tabs>
+        <w:rPr>
+          <w:sz w:val="20"/>
+        </w:rPr>
+      </w:pPr>
+    </w:p>
+    <w:p>
+      <w:pPr>
+        <w:tabs>
+          <w:tab w:val="left" w:pos="850"/>
+        </w:tabs>
+        <w:rPr>
+          <w:sz w:val="20"/>
+        </w:rPr>
+      </w:pPr>
+    </w:p>
+    <w:p>
+      <w:pPr>
+        <w:pStyle w:val="Prrafodelista"/>
+        <w:tabs>
+          <w:tab w:val="left" w:pos="850"/>
+        </w:tabs>
+        <w:ind w:left="850" w:firstLine="0"/>
+        <w:rPr>
+          <w:sz w:val="20"/>
+        </w:rPr>
+      </w:pPr>
+    </w:p>
+    <w:p>
+      <w:pPr>
         <w:pStyle w:val="Textoindependiente"/>
         <w:spacing w:before="1"/>
         <w:ind w:left="0" w:firstLine="0"/>
@@ -6101,6 +6864,25 @@
     </w:p>
     <w:p>
       <w:pPr>
+        <w:tabs>
+          <w:tab w:val="left" w:pos="837"/>
+          <w:tab w:val="left" w:pos="838"/>
+        </w:tabs>
+        <w:spacing w:line="232" w:lineRule="auto"/>
+        <w:ind w:left="478" w:right="1191"/>
+        <w:rPr>
+          <w:sz w:val="20"/>
+        </w:rPr>
+      </w:pPr>
+      <w:r>
+        <w:rPr>
+          <w:sz w:val="20"/>
+        </w:rPr>
+        <w:t>Lina 20/Santiago20</w:t>
+      </w:r>
+    </w:p>
+    <w:p>
+      <w:pPr>
         <w:pStyle w:val="Prrafodelista"/>
         <w:numPr>
           <w:ilvl w:val="0"/>
@@ -6141,39 +6923,22 @@
     <w:p>
       <w:pPr>
         <w:pStyle w:val="Prrafodelista"/>
-        <w:numPr>
-          <w:ilvl w:val="0"/>
-          <w:numId w:val="1"/>
-        </w:numPr>
         <w:tabs>
           <w:tab w:val="left" w:pos="837"/>
           <w:tab w:val="left" w:pos="838"/>
         </w:tabs>
-        <w:rPr>
-          <w:sz w:val="20"/>
-        </w:rPr>
-      </w:pPr>
-      <w:r>
-        <w:rPr>
-          <w:w w:val="115"/>
-          <w:sz w:val="20"/>
-        </w:rPr>
-        <w:t>Considerando la práctica XP del laboratorio ¿por qué consideran que es</w:t>
-      </w:r>
-      <w:r>
-        <w:rPr>
-          <w:spacing w:val="-34"/>
-          <w:w w:val="115"/>
-          <w:sz w:val="20"/>
-        </w:rPr>
-        <w:t xml:space="preserve"> </w:t>
-      </w:r>
-      <w:r>
-        <w:rPr>
-          <w:w w:val="115"/>
-          <w:sz w:val="20"/>
-        </w:rPr>
-        <w:t>importante?</w:t>
+        <w:spacing w:line="233" w:lineRule="exact"/>
+        <w:ind w:firstLine="0"/>
+        <w:rPr>
+          <w:sz w:val="20"/>
+        </w:rPr>
+      </w:pPr>
+      <w:r>
+        <w:rPr>
+          <w:w w:val="115"/>
+          <w:sz w:val="20"/>
+        </w:rPr>
+        <w:t xml:space="preserve">Incompleto </w:t>
       </w:r>
     </w:p>
     <w:p>
@@ -6187,228 +6952,51 @@
           <w:tab w:val="left" w:pos="837"/>
           <w:tab w:val="left" w:pos="838"/>
         </w:tabs>
-        <w:spacing w:before="4" w:line="232" w:lineRule="auto"/>
-        <w:ind w:right="545"/>
-        <w:rPr>
-          <w:sz w:val="20"/>
-        </w:rPr>
-      </w:pPr>
-      <w:r>
-        <w:rPr>
-          <w:w w:val="115"/>
-          <w:sz w:val="20"/>
-        </w:rPr>
-        <w:t>¿Cuál</w:t>
-      </w:r>
-      <w:r>
-        <w:rPr>
-          <w:spacing w:val="-4"/>
-          <w:w w:val="115"/>
-          <w:sz w:val="20"/>
-        </w:rPr>
-        <w:t xml:space="preserve"> </w:t>
-      </w:r>
-      <w:r>
-        <w:rPr>
-          <w:w w:val="115"/>
-          <w:sz w:val="20"/>
-        </w:rPr>
-        <w:t>consideran</w:t>
-      </w:r>
-      <w:r>
-        <w:rPr>
-          <w:spacing w:val="-3"/>
-          <w:w w:val="115"/>
-          <w:sz w:val="20"/>
-        </w:rPr>
-        <w:t xml:space="preserve"> </w:t>
-      </w:r>
-      <w:r>
-        <w:rPr>
-          <w:w w:val="115"/>
-          <w:sz w:val="20"/>
-        </w:rPr>
-        <w:t>fue</w:t>
-      </w:r>
-      <w:r>
-        <w:rPr>
-          <w:spacing w:val="-5"/>
-          <w:w w:val="115"/>
-          <w:sz w:val="20"/>
-        </w:rPr>
-        <w:t xml:space="preserve"> </w:t>
-      </w:r>
-      <w:r>
-        <w:rPr>
-          <w:w w:val="115"/>
-          <w:sz w:val="20"/>
-        </w:rPr>
-        <w:t>su</w:t>
-      </w:r>
-      <w:r>
-        <w:rPr>
-          <w:spacing w:val="-7"/>
-          <w:w w:val="115"/>
-          <w:sz w:val="20"/>
-        </w:rPr>
-        <w:t xml:space="preserve"> </w:t>
-      </w:r>
-      <w:r>
-        <w:rPr>
-          <w:w w:val="115"/>
-          <w:sz w:val="20"/>
-        </w:rPr>
-        <w:t>mayor</w:t>
-      </w:r>
-      <w:r>
-        <w:rPr>
-          <w:spacing w:val="-4"/>
-          <w:w w:val="115"/>
-          <w:sz w:val="20"/>
-        </w:rPr>
-        <w:t xml:space="preserve"> </w:t>
-      </w:r>
-      <w:r>
-        <w:rPr>
-          <w:w w:val="115"/>
-          <w:sz w:val="20"/>
-        </w:rPr>
-        <w:t>logro?</w:t>
-      </w:r>
-      <w:r>
-        <w:rPr>
-          <w:spacing w:val="-6"/>
-          <w:w w:val="115"/>
-          <w:sz w:val="20"/>
-        </w:rPr>
-        <w:t xml:space="preserve"> </w:t>
-      </w:r>
-      <w:r>
-        <w:rPr>
-          <w:w w:val="115"/>
-          <w:sz w:val="20"/>
-        </w:rPr>
-        <w:t>¿Por</w:t>
-      </w:r>
-      <w:r>
-        <w:rPr>
-          <w:spacing w:val="-7"/>
-          <w:w w:val="115"/>
-          <w:sz w:val="20"/>
-        </w:rPr>
-        <w:t xml:space="preserve"> </w:t>
-      </w:r>
-      <w:r>
-        <w:rPr>
-          <w:w w:val="115"/>
-          <w:sz w:val="20"/>
-        </w:rPr>
-        <w:t>qué?</w:t>
-      </w:r>
-      <w:r>
-        <w:rPr>
-          <w:spacing w:val="-5"/>
-          <w:w w:val="115"/>
-          <w:sz w:val="20"/>
-        </w:rPr>
-        <w:t xml:space="preserve"> </w:t>
-      </w:r>
-      <w:r>
-        <w:rPr>
-          <w:w w:val="115"/>
-          <w:sz w:val="20"/>
-        </w:rPr>
-        <w:t>¿Cuál</w:t>
-      </w:r>
-      <w:r>
-        <w:rPr>
-          <w:spacing w:val="-4"/>
-          <w:w w:val="115"/>
-          <w:sz w:val="20"/>
-        </w:rPr>
-        <w:t xml:space="preserve"> </w:t>
-      </w:r>
-      <w:r>
-        <w:rPr>
-          <w:w w:val="115"/>
-          <w:sz w:val="20"/>
-        </w:rPr>
-        <w:t>consideran</w:t>
-      </w:r>
-      <w:r>
-        <w:rPr>
-          <w:spacing w:val="-3"/>
-          <w:w w:val="115"/>
-          <w:sz w:val="20"/>
-        </w:rPr>
-        <w:t xml:space="preserve"> </w:t>
-      </w:r>
-      <w:r>
-        <w:rPr>
-          <w:w w:val="115"/>
-          <w:sz w:val="20"/>
-        </w:rPr>
-        <w:t>que</w:t>
-      </w:r>
-      <w:r>
-        <w:rPr>
-          <w:spacing w:val="-3"/>
-          <w:w w:val="115"/>
-          <w:sz w:val="20"/>
-        </w:rPr>
-        <w:t xml:space="preserve"> </w:t>
-      </w:r>
-      <w:r>
-        <w:rPr>
-          <w:w w:val="115"/>
-          <w:sz w:val="20"/>
-        </w:rPr>
-        <w:t>fue</w:t>
-      </w:r>
-      <w:r>
-        <w:rPr>
-          <w:spacing w:val="-5"/>
-          <w:w w:val="115"/>
-          <w:sz w:val="20"/>
-        </w:rPr>
-        <w:t xml:space="preserve"> </w:t>
-      </w:r>
-      <w:r>
-        <w:rPr>
-          <w:w w:val="115"/>
-          <w:sz w:val="20"/>
-        </w:rPr>
-        <w:t>su</w:t>
-      </w:r>
-      <w:r>
-        <w:rPr>
-          <w:spacing w:val="-7"/>
-          <w:w w:val="115"/>
-          <w:sz w:val="20"/>
-        </w:rPr>
-        <w:t xml:space="preserve"> </w:t>
-      </w:r>
-      <w:r>
-        <w:rPr>
-          <w:w w:val="115"/>
-          <w:sz w:val="20"/>
-        </w:rPr>
-        <w:t>mayor problema? ¿Qué hicieron para</w:t>
-      </w:r>
-      <w:r>
-        <w:rPr>
-          <w:spacing w:val="-19"/>
-          <w:w w:val="115"/>
-          <w:sz w:val="20"/>
-        </w:rPr>
-        <w:t xml:space="preserve"> </w:t>
-      </w:r>
-      <w:r>
-        <w:rPr>
-          <w:w w:val="115"/>
-          <w:sz w:val="20"/>
-        </w:rPr>
-        <w:t>resolverlo?</w:t>
+        <w:rPr>
+          <w:sz w:val="20"/>
+        </w:rPr>
+      </w:pPr>
+      <w:r>
+        <w:rPr>
+          <w:w w:val="115"/>
+          <w:sz w:val="20"/>
+        </w:rPr>
+        <w:t>Considerando la práctica XP del laboratorio ¿por qué consideran que es</w:t>
+      </w:r>
+      <w:r>
+        <w:rPr>
+          <w:spacing w:val="-34"/>
+          <w:w w:val="115"/>
+          <w:sz w:val="20"/>
+        </w:rPr>
+        <w:t xml:space="preserve"> </w:t>
+      </w:r>
+      <w:r>
+        <w:rPr>
+          <w:w w:val="115"/>
+          <w:sz w:val="20"/>
+        </w:rPr>
+        <w:t>importante?</w:t>
+      </w:r>
+    </w:p>
+    <w:p>
+      <w:pPr>
+        <w:pStyle w:val="Prrafodelista"/>
+        <w:tabs>
+          <w:tab w:val="left" w:pos="837"/>
+          <w:tab w:val="left" w:pos="838"/>
+        </w:tabs>
+        <w:ind w:firstLine="0"/>
+        <w:rPr>
+          <w:sz w:val="20"/>
+        </w:rPr>
+      </w:pPr>
+      <w:r>
+        <w:rPr>
+          <w:w w:val="115"/>
+          <w:sz w:val="20"/>
+        </w:rPr>
+        <w:t>Programación a pares, es importante para compartir ideas</w:t>
       </w:r>
     </w:p>
     <w:p>
@@ -6422,6 +7010,295 @@
           <w:tab w:val="left" w:pos="837"/>
           <w:tab w:val="left" w:pos="838"/>
         </w:tabs>
+        <w:spacing w:before="4" w:line="232" w:lineRule="auto"/>
+        <w:ind w:right="545"/>
+        <w:rPr>
+          <w:sz w:val="20"/>
+        </w:rPr>
+      </w:pPr>
+      <w:r>
+        <w:rPr>
+          <w:w w:val="115"/>
+          <w:sz w:val="20"/>
+        </w:rPr>
+        <w:lastRenderedPageBreak/>
+        <w:t>¿Cuál</w:t>
+      </w:r>
+      <w:r>
+        <w:rPr>
+          <w:spacing w:val="-4"/>
+          <w:w w:val="115"/>
+          <w:sz w:val="20"/>
+        </w:rPr>
+        <w:t xml:space="preserve"> </w:t>
+      </w:r>
+      <w:r>
+        <w:rPr>
+          <w:w w:val="115"/>
+          <w:sz w:val="20"/>
+        </w:rPr>
+        <w:t>consideran</w:t>
+      </w:r>
+      <w:r>
+        <w:rPr>
+          <w:spacing w:val="-3"/>
+          <w:w w:val="115"/>
+          <w:sz w:val="20"/>
+        </w:rPr>
+        <w:t xml:space="preserve"> </w:t>
+      </w:r>
+      <w:r>
+        <w:rPr>
+          <w:w w:val="115"/>
+          <w:sz w:val="20"/>
+        </w:rPr>
+        <w:t>fue</w:t>
+      </w:r>
+      <w:r>
+        <w:rPr>
+          <w:spacing w:val="-5"/>
+          <w:w w:val="115"/>
+          <w:sz w:val="20"/>
+        </w:rPr>
+        <w:t xml:space="preserve"> </w:t>
+      </w:r>
+      <w:r>
+        <w:rPr>
+          <w:w w:val="115"/>
+          <w:sz w:val="20"/>
+        </w:rPr>
+        <w:t>su</w:t>
+      </w:r>
+      <w:r>
+        <w:rPr>
+          <w:spacing w:val="-7"/>
+          <w:w w:val="115"/>
+          <w:sz w:val="20"/>
+        </w:rPr>
+        <w:t xml:space="preserve"> </w:t>
+      </w:r>
+      <w:r>
+        <w:rPr>
+          <w:w w:val="115"/>
+          <w:sz w:val="20"/>
+        </w:rPr>
+        <w:t>mayor</w:t>
+      </w:r>
+      <w:r>
+        <w:rPr>
+          <w:spacing w:val="-4"/>
+          <w:w w:val="115"/>
+          <w:sz w:val="20"/>
+        </w:rPr>
+        <w:t xml:space="preserve"> </w:t>
+      </w:r>
+      <w:r>
+        <w:rPr>
+          <w:w w:val="115"/>
+          <w:sz w:val="20"/>
+        </w:rPr>
+        <w:t>logro?</w:t>
+      </w:r>
+      <w:r>
+        <w:rPr>
+          <w:spacing w:val="-6"/>
+          <w:w w:val="115"/>
+          <w:sz w:val="20"/>
+        </w:rPr>
+        <w:t xml:space="preserve"> </w:t>
+      </w:r>
+      <w:r>
+        <w:rPr>
+          <w:w w:val="115"/>
+          <w:sz w:val="20"/>
+        </w:rPr>
+        <w:t>¿Por</w:t>
+      </w:r>
+      <w:r>
+        <w:rPr>
+          <w:spacing w:val="-7"/>
+          <w:w w:val="115"/>
+          <w:sz w:val="20"/>
+        </w:rPr>
+        <w:t xml:space="preserve"> </w:t>
+      </w:r>
+      <w:r>
+        <w:rPr>
+          <w:w w:val="115"/>
+          <w:sz w:val="20"/>
+        </w:rPr>
+        <w:t>qué?</w:t>
+      </w:r>
+      <w:r>
+        <w:rPr>
+          <w:spacing w:val="-5"/>
+          <w:w w:val="115"/>
+          <w:sz w:val="20"/>
+        </w:rPr>
+        <w:t xml:space="preserve"> </w:t>
+      </w:r>
+      <w:r>
+        <w:rPr>
+          <w:w w:val="115"/>
+          <w:sz w:val="20"/>
+        </w:rPr>
+        <w:t>¿Cuál</w:t>
+      </w:r>
+      <w:r>
+        <w:rPr>
+          <w:spacing w:val="-4"/>
+          <w:w w:val="115"/>
+          <w:sz w:val="20"/>
+        </w:rPr>
+        <w:t xml:space="preserve"> </w:t>
+      </w:r>
+      <w:r>
+        <w:rPr>
+          <w:w w:val="115"/>
+          <w:sz w:val="20"/>
+        </w:rPr>
+        <w:t>consideran</w:t>
+      </w:r>
+      <w:r>
+        <w:rPr>
+          <w:spacing w:val="-3"/>
+          <w:w w:val="115"/>
+          <w:sz w:val="20"/>
+        </w:rPr>
+        <w:t xml:space="preserve"> </w:t>
+      </w:r>
+      <w:r>
+        <w:rPr>
+          <w:w w:val="115"/>
+          <w:sz w:val="20"/>
+        </w:rPr>
+        <w:t>que</w:t>
+      </w:r>
+      <w:r>
+        <w:rPr>
+          <w:spacing w:val="-3"/>
+          <w:w w:val="115"/>
+          <w:sz w:val="20"/>
+        </w:rPr>
+        <w:t xml:space="preserve"> </w:t>
+      </w:r>
+      <w:r>
+        <w:rPr>
+          <w:w w:val="115"/>
+          <w:sz w:val="20"/>
+        </w:rPr>
+        <w:t>fue</w:t>
+      </w:r>
+      <w:r>
+        <w:rPr>
+          <w:spacing w:val="-5"/>
+          <w:w w:val="115"/>
+          <w:sz w:val="20"/>
+        </w:rPr>
+        <w:t xml:space="preserve"> </w:t>
+      </w:r>
+      <w:r>
+        <w:rPr>
+          <w:w w:val="115"/>
+          <w:sz w:val="20"/>
+        </w:rPr>
+        <w:t>su</w:t>
+      </w:r>
+      <w:r>
+        <w:rPr>
+          <w:spacing w:val="-7"/>
+          <w:w w:val="115"/>
+          <w:sz w:val="20"/>
+        </w:rPr>
+        <w:t xml:space="preserve"> </w:t>
+      </w:r>
+      <w:r>
+        <w:rPr>
+          <w:w w:val="115"/>
+          <w:sz w:val="20"/>
+        </w:rPr>
+        <w:t>mayor problema? ¿Qué hicieron para</w:t>
+      </w:r>
+      <w:r>
+        <w:rPr>
+          <w:spacing w:val="-19"/>
+          <w:w w:val="115"/>
+          <w:sz w:val="20"/>
+        </w:rPr>
+        <w:t xml:space="preserve"> </w:t>
+      </w:r>
+      <w:r>
+        <w:rPr>
+          <w:w w:val="115"/>
+          <w:sz w:val="20"/>
+        </w:rPr>
+        <w:t>resolverlo?</w:t>
+      </w:r>
+    </w:p>
+    <w:p>
+      <w:pPr>
+        <w:pStyle w:val="Prrafodelista"/>
+        <w:tabs>
+          <w:tab w:val="left" w:pos="837"/>
+          <w:tab w:val="left" w:pos="838"/>
+        </w:tabs>
+        <w:spacing w:before="4" w:line="232" w:lineRule="auto"/>
+        <w:ind w:right="545" w:firstLine="0"/>
+        <w:rPr>
+          <w:sz w:val="20"/>
+        </w:rPr>
+      </w:pPr>
+      <w:r>
+        <w:rPr>
+          <w:w w:val="115"/>
+          <w:sz w:val="20"/>
+        </w:rPr>
+        <w:t xml:space="preserve">El </w:t>
+      </w:r>
+      <w:proofErr w:type="spellStart"/>
+      <w:r>
+        <w:rPr>
+          <w:w w:val="115"/>
+          <w:sz w:val="20"/>
+        </w:rPr>
+        <w:t>Jframe</w:t>
+      </w:r>
+      <w:proofErr w:type="spellEnd"/>
+      <w:r>
+        <w:rPr>
+          <w:w w:val="115"/>
+          <w:sz w:val="20"/>
+        </w:rPr>
+        <w:t xml:space="preserve"> fue fácil de implementar, nuestro mayor problema fue pintar el tablero y jugar con </w:t>
+      </w:r>
+      <w:proofErr w:type="spellStart"/>
+      <w:r>
+        <w:rPr>
+          <w:w w:val="115"/>
+          <w:sz w:val="20"/>
+        </w:rPr>
+        <w:t>el</w:t>
+      </w:r>
+      <w:proofErr w:type="spellEnd"/>
+      <w:r>
+        <w:rPr>
+          <w:w w:val="115"/>
+          <w:sz w:val="20"/>
+        </w:rPr>
+        <w:t>.</w:t>
+      </w:r>
+    </w:p>
+    <w:p>
+      <w:pPr>
+        <w:pStyle w:val="Prrafodelista"/>
+        <w:numPr>
+          <w:ilvl w:val="0"/>
+          <w:numId w:val="1"/>
+        </w:numPr>
+        <w:tabs>
+          <w:tab w:val="left" w:pos="837"/>
+          <w:tab w:val="left" w:pos="838"/>
+        </w:tabs>
         <w:spacing w:before="1" w:line="232" w:lineRule="auto"/>
         <w:ind w:right="765"/>
         <w:rPr>
@@ -6615,6 +7492,58 @@
         </w:rPr>
         <w:t>los resultados?</w:t>
       </w:r>
+    </w:p>
+    <w:p>
+      <w:pPr>
+        <w:pStyle w:val="Prrafodelista"/>
+        <w:tabs>
+          <w:tab w:val="left" w:pos="837"/>
+          <w:tab w:val="left" w:pos="838"/>
+        </w:tabs>
+        <w:spacing w:before="1" w:line="232" w:lineRule="auto"/>
+        <w:ind w:right="765" w:firstLine="0"/>
+        <w:rPr>
+          <w:w w:val="115"/>
+          <w:sz w:val="20"/>
+        </w:rPr>
+      </w:pPr>
+      <w:r>
+        <w:rPr>
+          <w:w w:val="115"/>
+          <w:sz w:val="20"/>
+        </w:rPr>
+        <w:t xml:space="preserve">Buena </w:t>
+      </w:r>
+      <w:proofErr w:type="gramStart"/>
+      <w:r>
+        <w:rPr>
+          <w:w w:val="115"/>
+          <w:sz w:val="20"/>
+        </w:rPr>
+        <w:t>comunicación ,</w:t>
+      </w:r>
+      <w:proofErr w:type="gramEnd"/>
+      <w:r>
+        <w:rPr>
+          <w:w w:val="115"/>
+          <w:sz w:val="20"/>
+        </w:rPr>
+        <w:t xml:space="preserve"> nos comprometemos a organizar mejor nuestro tiempo y solucionar todos los problemas que se vayan presentando</w:t>
+      </w:r>
+    </w:p>
+    <w:p>
+      <w:pPr>
+        <w:pStyle w:val="Prrafodelista"/>
+        <w:tabs>
+          <w:tab w:val="left" w:pos="837"/>
+          <w:tab w:val="left" w:pos="838"/>
+        </w:tabs>
+        <w:spacing w:before="1" w:line="232" w:lineRule="auto"/>
+        <w:ind w:right="765" w:firstLine="0"/>
+        <w:rPr>
+          <w:sz w:val="20"/>
+        </w:rPr>
+      </w:pPr>
     </w:p>
     <w:sectPr>
       <w:pgSz w:w="12240" w:h="15840"/>
@@ -6626,8 +7555,8 @@
 </file>
 
 <file path=word/numbering.xml><?xml version="1.0" encoding="utf-8"?>
-<w:numbering xmlns:wpc="http://schemas.microsoft.com/office/word/2010/wordprocessingCanvas" xmlns:mc="http://schemas.openxmlformats.org/markup-compatibility/2006" xmlns:o="urn:schemas-microsoft-com:office:office" xmlns:r="http://schemas.openxmlformats.org/officeDocument/2006/relationships" xmlns:m="http://schemas.openxmlformats.org/officeDocument/2006/math" xmlns:v="urn:schemas-microsoft-com:vml" xmlns:wp14="http://schemas.microsoft.com/office/word/2010/wordprocessingDrawing" xmlns:wp="http://schemas.openxmlformats.org/drawingml/2006/wordprocessingDrawing" xmlns:w10="urn:schemas-microsoft-com:office:word" xmlns:w="http://schemas.openxmlformats.org/wordprocessingml/2006/main" xmlns:w14="http://schemas.microsoft.com/office/word/2010/wordml" xmlns:w15="http://schemas.microsoft.com/office/word/2012/wordml" xmlns:wpg="http://schemas.microsoft.com/office/word/2010/wordprocessingGroup" xmlns:wpi="http://schemas.microsoft.com/office/word/2010/wordprocessingInk" xmlns:wne="http://schemas.microsoft.com/office/word/2006/wordml" xmlns:wps="http://schemas.microsoft.com/office/word/2010/wordprocessingShape" mc:Ignorable="w14 w15 wp14">
-  <w:abstractNum w:abstractNumId="0">
+<w:numbering xmlns:wpc="http://schemas.microsoft.com/office/word/2010/wordprocessingCanvas" xmlns:cx="http://schemas.microsoft.com/office/drawing/2014/chartex" xmlns:cx1="http://schemas.microsoft.com/office/drawing/2015/9/8/chartex" xmlns:cx2="http://schemas.microsoft.com/office/drawing/2015/10/21/chartex" xmlns:cx3="http://schemas.microsoft.com/office/drawing/2016/5/9/chartex" xmlns:cx4="http://schemas.microsoft.com/office/drawing/2016/5/10/chartex" xmlns:cx5="http://schemas.microsoft.com/office/drawing/2016/5/11/chartex" xmlns:cx6="http://schemas.microsoft.com/office/drawing/2016/5/12/chartex" xmlns:cx7="http://schemas.microsoft.com/office/drawing/2016/5/13/chartex" xmlns:cx8="http://schemas.microsoft.com/office/drawing/2016/5/14/chartex" xmlns:mc="http://schemas.openxmlformats.org/markup-compatibility/2006" xmlns:aink="http://schemas.microsoft.com/office/drawing/2016/ink" xmlns:am3d="http://schemas.microsoft.com/office/drawing/2017/model3d" xmlns:o="urn:schemas-microsoft-com:office:office" xmlns:r="http://schemas.openxmlformats.org/officeDocument/2006/relationships" xmlns:m="http://schemas.openxmlformats.org/officeDocument/2006/math" xmlns:v="urn:schemas-microsoft-com:vml" xmlns:wp14="http://schemas.microsoft.com/office/word/2010/wordprocessingDrawing" xmlns:wp="http://schemas.openxmlformats.org/drawingml/2006/wordprocessingDrawing" xmlns:w10="urn:schemas-microsoft-com:office:word" xmlns:w="http://schemas.openxmlformats.org/wordprocessingml/2006/main" xmlns:w14="http://schemas.microsoft.com/office/word/2010/wordml" xmlns:w15="http://schemas.microsoft.com/office/word/2012/wordml" xmlns:w16cex="http://schemas.microsoft.com/office/word/2018/wordml/cex" xmlns:w16cid="http://schemas.microsoft.com/office/word/2016/wordml/cid" xmlns:w16="http://schemas.microsoft.com/office/word/2018/wordml" xmlns:w16se="http://schemas.microsoft.com/office/word/2015/wordml/symex" xmlns:wpg="http://schemas.microsoft.com/office/word/2010/wordprocessingGroup" xmlns:wpi="http://schemas.microsoft.com/office/word/2010/wordprocessingInk" xmlns:wne="http://schemas.microsoft.com/office/word/2006/wordml" xmlns:wps="http://schemas.microsoft.com/office/word/2010/wordprocessingShape" mc:Ignorable="w14 w15 w16se w16cid w16 w16cex wp14">
+  <w:abstractNum w:abstractNumId="0" w15:restartNumberingAfterBreak="0">
     <w:nsid w:val="08F01F07"/>
     <w:multiLevelType w:val="hybridMultilevel"/>
     <w:tmpl w:val="EA36AD00"/>
@@ -6745,7 +7674,7 @@
       </w:rPr>
     </w:lvl>
   </w:abstractNum>
-  <w:abstractNum w:abstractNumId="1">
+  <w:abstractNum w:abstractNumId="1" w15:restartNumberingAfterBreak="0">
     <w:nsid w:val="0F2A7522"/>
     <w:multiLevelType w:val="hybridMultilevel"/>
     <w:tmpl w:val="EA660BDA"/>
@@ -6862,7 +7791,7 @@
       </w:rPr>
     </w:lvl>
   </w:abstractNum>
-  <w:abstractNum w:abstractNumId="2">
+  <w:abstractNum w:abstractNumId="2" w15:restartNumberingAfterBreak="0">
     <w:nsid w:val="13012F1E"/>
     <w:multiLevelType w:val="hybridMultilevel"/>
     <w:tmpl w:val="7FB25896"/>
@@ -6980,7 +7909,7 @@
       </w:rPr>
     </w:lvl>
   </w:abstractNum>
-  <w:abstractNum w:abstractNumId="3">
+  <w:abstractNum w:abstractNumId="3" w15:restartNumberingAfterBreak="0">
     <w:nsid w:val="1EB25294"/>
     <w:multiLevelType w:val="hybridMultilevel"/>
     <w:tmpl w:val="59D2444A"/>
@@ -7098,7 +8027,7 @@
       </w:rPr>
     </w:lvl>
   </w:abstractNum>
-  <w:abstractNum w:abstractNumId="4">
+  <w:abstractNum w:abstractNumId="4" w15:restartNumberingAfterBreak="0">
     <w:nsid w:val="35BB722A"/>
     <w:multiLevelType w:val="hybridMultilevel"/>
     <w:tmpl w:val="EFAE7382"/>
@@ -7216,7 +8145,7 @@
       </w:rPr>
     </w:lvl>
   </w:abstractNum>
-  <w:abstractNum w:abstractNumId="5">
+  <w:abstractNum w:abstractNumId="5" w15:restartNumberingAfterBreak="0">
     <w:nsid w:val="3D565EFE"/>
     <w:multiLevelType w:val="hybridMultilevel"/>
     <w:tmpl w:val="056A307A"/>
@@ -7333,7 +8262,7 @@
       </w:rPr>
     </w:lvl>
   </w:abstractNum>
-  <w:abstractNum w:abstractNumId="6">
+  <w:abstractNum w:abstractNumId="6" w15:restartNumberingAfterBreak="0">
     <w:nsid w:val="3FE575A8"/>
     <w:multiLevelType w:val="hybridMultilevel"/>
     <w:tmpl w:val="F336EA62"/>
@@ -7449,7 +8378,7 @@
       </w:rPr>
     </w:lvl>
   </w:abstractNum>
-  <w:abstractNum w:abstractNumId="7">
+  <w:abstractNum w:abstractNumId="7" w15:restartNumberingAfterBreak="0">
     <w:nsid w:val="4FC915B6"/>
     <w:multiLevelType w:val="hybridMultilevel"/>
     <w:tmpl w:val="2D94DDD6"/>
@@ -7566,7 +8495,7 @@
       </w:rPr>
     </w:lvl>
   </w:abstractNum>
-  <w:abstractNum w:abstractNumId="8">
+  <w:abstractNum w:abstractNumId="8" w15:restartNumberingAfterBreak="0">
     <w:nsid w:val="58C827C1"/>
     <w:multiLevelType w:val="hybridMultilevel"/>
     <w:tmpl w:val="B650B0D6"/>
@@ -7685,7 +8614,7 @@
       </w:rPr>
     </w:lvl>
   </w:abstractNum>
-  <w:abstractNum w:abstractNumId="9">
+  <w:abstractNum w:abstractNumId="9" w15:restartNumberingAfterBreak="0">
     <w:nsid w:val="659E32BC"/>
     <w:multiLevelType w:val="hybridMultilevel"/>
     <w:tmpl w:val="0F02440C"/>
@@ -7803,7 +8732,7 @@
       </w:rPr>
     </w:lvl>
   </w:abstractNum>
-  <w:abstractNum w:abstractNumId="10">
+  <w:abstractNum w:abstractNumId="10" w15:restartNumberingAfterBreak="0">
     <w:nsid w:val="792D0D27"/>
     <w:multiLevelType w:val="hybridMultilevel"/>
     <w:tmpl w:val="666CC488"/>
@@ -7961,7 +8890,7 @@
 </file>
 
 <file path=word/styles.xml><?xml version="1.0" encoding="utf-8"?>
-<w:styles xmlns:mc="http://schemas.openxmlformats.org/markup-compatibility/2006" xmlns:r="http://schemas.openxmlformats.org/officeDocument/2006/relationships" xmlns:w="http://schemas.openxmlformats.org/wordprocessingml/2006/main" xmlns:w14="http://schemas.microsoft.com/office/word/2010/wordml" xmlns:w15="http://schemas.microsoft.com/office/word/2012/wordml" mc:Ignorable="w14 w15">
+<w:styles xmlns:mc="http://schemas.openxmlformats.org/markup-compatibility/2006" xmlns:r="http://schemas.openxmlformats.org/officeDocument/2006/relationships" xmlns:w="http://schemas.openxmlformats.org/wordprocessingml/2006/main" xmlns:w14="http://schemas.microsoft.com/office/word/2010/wordml" xmlns:w15="http://schemas.microsoft.com/office/word/2012/wordml" xmlns:w16cex="http://schemas.microsoft.com/office/word/2018/wordml/cex" xmlns:w16cid="http://schemas.microsoft.com/office/word/2016/wordml/cid" xmlns:w16="http://schemas.microsoft.com/office/word/2018/wordml" xmlns:w16se="http://schemas.microsoft.com/office/word/2015/wordml/symex" mc:Ignorable="w14 w15 w16se w16cid w16 w16cex">
   <w:docDefaults>
     <w:rPrDefault>
       <w:rPr>
@@ -7979,7 +8908,7 @@
       </w:pPr>
     </w:pPrDefault>
   </w:docDefaults>
-  <w:latentStyles w:defLockedState="0" w:defUIPriority="99" w:defSemiHidden="0" w:defUnhideWhenUsed="0" w:defQFormat="0" w:count="371">
+  <w:latentStyles w:defLockedState="0" w:defUIPriority="99" w:defSemiHidden="0" w:defUnhideWhenUsed="0" w:defQFormat="0" w:count="376">
     <w:lsdException w:name="Normal" w:uiPriority="0" w:qFormat="1"/>
     <w:lsdException w:name="heading 1" w:uiPriority="9" w:qFormat="1"/>
     <w:lsdException w:name="heading 2" w:semiHidden="1" w:uiPriority="9" w:unhideWhenUsed="1" w:qFormat="1"/>
@@ -8085,7 +9014,6 @@
     <w:lsdException w:name="HTML Sample" w:semiHidden="1" w:unhideWhenUsed="1"/>
     <w:lsdException w:name="HTML Typewriter" w:semiHidden="1" w:unhideWhenUsed="1"/>
     <w:lsdException w:name="HTML Variable" w:semiHidden="1" w:unhideWhenUsed="1"/>
-    <w:lsdException w:name="Normal Table" w:semiHidden="1" w:unhideWhenUsed="1"/>
     <w:lsdException w:name="annotation subject" w:semiHidden="1" w:unhideWhenUsed="1"/>
     <w:lsdException w:name="No List" w:semiHidden="1" w:unhideWhenUsed="1"/>
     <w:lsdException w:name="Outline List 1" w:semiHidden="1" w:unhideWhenUsed="1"/>
@@ -8128,11 +9056,8 @@
     <w:lsdException w:name="Table Contemporary" w:semiHidden="1" w:unhideWhenUsed="1"/>
     <w:lsdException w:name="Table Elegant" w:semiHidden="1" w:unhideWhenUsed="1"/>
     <w:lsdException w:name="Table Professional" w:semiHidden="1" w:unhideWhenUsed="1"/>
-    <w:lsdException w:name="Table Subtle 1" w:semiHidden="1" w:unhideWhenUsed="1"/>
     <w:lsdException w:name="Table Subtle 2" w:semiHidden="1" w:unhideWhenUsed="1"/>
     <w:lsdException w:name="Table Web 1" w:semiHidden="1" w:unhideWhenUsed="1"/>
-    <w:lsdException w:name="Table Web 2" w:semiHidden="1" w:unhideWhenUsed="1"/>
-    <w:lsdException w:name="Table Web 3" w:semiHidden="1" w:unhideWhenUsed="1"/>
     <w:lsdException w:name="Balloon Text" w:semiHidden="1" w:unhideWhenUsed="1"/>
     <w:lsdException w:name="Table Grid" w:uiPriority="39"/>
     <w:lsdException w:name="Table Theme" w:semiHidden="1" w:unhideWhenUsed="1"/>
@@ -8351,6 +9276,11 @@
     <w:lsdException w:name="List Table 5 Dark Accent 6" w:uiPriority="50"/>
     <w:lsdException w:name="List Table 6 Colorful Accent 6" w:uiPriority="51"/>
     <w:lsdException w:name="List Table 7 Colorful Accent 6" w:uiPriority="52"/>
+    <w:lsdException w:name="Mention" w:semiHidden="1" w:unhideWhenUsed="1"/>
+    <w:lsdException w:name="Smart Hyperlink" w:semiHidden="1" w:unhideWhenUsed="1"/>
+    <w:lsdException w:name="Hashtag" w:semiHidden="1" w:unhideWhenUsed="1"/>
+    <w:lsdException w:name="Unresolved Mention" w:semiHidden="1" w:unhideWhenUsed="1"/>
+    <w:lsdException w:name="Smart Link" w:semiHidden="1" w:unhideWhenUsed="1"/>
   </w:latentStyles>
   <w:style w:type="paragraph" w:default="1" w:styleId="Normal">
     <w:name w:val="Normal"/>

</xml_diff>